<commit_message>
Dit is alles wat er nog uit mijn vingers kwam
</commit_message>
<xml_diff>
--- a/meetrapporten/Meetrapport, Mick, Ties.docx
+++ b/meetrapporten/Meetrapport, Mick, Ties.docx
@@ -36,40 +36,15 @@
           <w:sz w:val="48"/>
           <w:szCs w:val="48"/>
         </w:rPr>
-        <w:t xml:space="preserve">op </w:t>
-      </w:r>
-      <w:proofErr w:type="spellStart"/>
+        <w:t>op grayscale algoritmes</w:t>
+      </w:r>
       <w:r>
         <w:rPr>
           <w:sz w:val="48"/>
           <w:szCs w:val="48"/>
         </w:rPr>
-        <w:t>grayscale</w:t>
-      </w:r>
-      <w:proofErr w:type="spellEnd"/>
-      <w:r>
-        <w:rPr>
-          <w:sz w:val="48"/>
-          <w:szCs w:val="48"/>
-        </w:rPr>
-        <w:t xml:space="preserve"> algoritmes</w:t>
-      </w:r>
-      <w:r>
-        <w:rPr>
-          <w:sz w:val="48"/>
-          <w:szCs w:val="48"/>
-        </w:rPr>
-        <w:t xml:space="preserve"> gebruikt in facial </w:t>
-      </w:r>
-      <w:proofErr w:type="spellStart"/>
-      <w:r>
-        <w:rPr>
-          <w:sz w:val="48"/>
-          <w:szCs w:val="48"/>
-        </w:rPr>
-        <w:t>recognition</w:t>
-      </w:r>
-      <w:proofErr w:type="spellEnd"/>
+        <w:t xml:space="preserve"> gebruikt in facial recognition</w:t>
+      </w:r>
     </w:p>
     <w:p>
       <w:pPr>
@@ -156,23 +131,7 @@
           <w:sz w:val="18"/>
           <w:szCs w:val="18"/>
         </w:rPr>
-        <w:t xml:space="preserve">onderzoeken of er voor facial </w:t>
-      </w:r>
-      <w:proofErr w:type="spellStart"/>
-      <w:r>
-        <w:rPr>
-          <w:sz w:val="18"/>
-          <w:szCs w:val="18"/>
-        </w:rPr>
-        <w:t>recognition</w:t>
-      </w:r>
-      <w:proofErr w:type="spellEnd"/>
-      <w:r>
-        <w:rPr>
-          <w:sz w:val="18"/>
-          <w:szCs w:val="18"/>
-        </w:rPr>
-        <w:t xml:space="preserve"> software </w:t>
+        <w:t xml:space="preserve">onderzoeken of er voor facial recognition software </w:t>
       </w:r>
       <w:r>
         <w:rPr>
@@ -209,21 +168,12 @@
         </w:rPr>
         <w:t xml:space="preserve"> </w:t>
       </w:r>
-      <w:proofErr w:type="spellStart"/>
-      <w:r>
-        <w:rPr>
-          <w:sz w:val="18"/>
-          <w:szCs w:val="18"/>
-        </w:rPr>
-        <w:t>grayscale</w:t>
-      </w:r>
-      <w:proofErr w:type="spellEnd"/>
-      <w:r>
-        <w:rPr>
-          <w:sz w:val="18"/>
-          <w:szCs w:val="18"/>
-        </w:rPr>
-        <w:t xml:space="preserve"> conversie algoritme een effectiever algoritme te vinden is in vergelijking met de standaard </w:t>
+      <w:r>
+        <w:rPr>
+          <w:sz w:val="18"/>
+          <w:szCs w:val="18"/>
+        </w:rPr>
+        <w:t xml:space="preserve">grayscale conversie algoritme een effectiever algoritme te vinden is in vergelijking met de standaard </w:t>
       </w:r>
       <w:r>
         <w:rPr>
@@ -324,23 +274,7 @@
           <w:sz w:val="18"/>
           <w:szCs w:val="18"/>
         </w:rPr>
-        <w:t xml:space="preserve">Dit onderzoek werkt met verschillende </w:t>
-      </w:r>
-      <w:proofErr w:type="spellStart"/>
-      <w:r>
-        <w:rPr>
-          <w:sz w:val="18"/>
-          <w:szCs w:val="18"/>
-        </w:rPr>
-        <w:t>grayscale</w:t>
-      </w:r>
-      <w:proofErr w:type="spellEnd"/>
-      <w:r>
-        <w:rPr>
-          <w:sz w:val="18"/>
-          <w:szCs w:val="18"/>
-        </w:rPr>
-        <w:t xml:space="preserve"> conversie algoritmes die onderling verschillende kwaliteitseigenschappen hebben (zie: Werkwijze).</w:t>
+        <w:t>Dit onderzoek werkt met verschillende grayscale conversie algoritmes die onderling verschillende kwaliteitseigenschappen hebben (zie: Werkwijze).</w:t>
       </w:r>
       <w:r>
         <w:rPr>
@@ -428,7 +362,6 @@
         </w:rPr>
         <w:t xml:space="preserve">Wij verwachten dat het </w:t>
       </w:r>
-      <w:proofErr w:type="spellStart"/>
       <w:r>
         <w:rPr>
           <w:i/>
@@ -436,9 +369,15 @@
           <w:sz w:val="18"/>
           <w:szCs w:val="18"/>
         </w:rPr>
-        <w:t>Luma</w:t>
-      </w:r>
-      <w:proofErr w:type="spellEnd"/>
+        <w:t xml:space="preserve">Luma algoritme </w:t>
+      </w:r>
+      <w:r>
+        <w:rPr>
+          <w:sz w:val="18"/>
+          <w:szCs w:val="18"/>
+        </w:rPr>
+        <w:t xml:space="preserve">de beste resultaten zal leveren. Dit algoritme verkrijgt zijn resultaat, net zoals </w:t>
+      </w:r>
       <w:r>
         <w:rPr>
           <w:i/>
@@ -446,16 +385,15 @@
           <w:sz w:val="18"/>
           <w:szCs w:val="18"/>
         </w:rPr>
-        <w:t xml:space="preserve"> algoritme </w:t>
-      </w:r>
-      <w:r>
-        <w:rPr>
-          <w:sz w:val="18"/>
-          <w:szCs w:val="18"/>
-        </w:rPr>
-        <w:t xml:space="preserve">de beste resultaten zal leveren. Dit algoritme verkrijgt zijn resultaat, net zoals </w:t>
-      </w:r>
-      <w:proofErr w:type="spellStart"/>
+        <w:t xml:space="preserve">Luminance, </w:t>
+      </w:r>
+      <w:r>
+        <w:rPr>
+          <w:sz w:val="18"/>
+          <w:szCs w:val="18"/>
+        </w:rPr>
+        <w:t xml:space="preserve">door de RGB-waardes met vaste waardes te vermenigvuldigen. Het verschil ligt erin dat </w:t>
+      </w:r>
       <w:r>
         <w:rPr>
           <w:i/>
@@ -463,44 +401,7 @@
           <w:sz w:val="18"/>
           <w:szCs w:val="18"/>
         </w:rPr>
-        <w:t>Luminance</w:t>
-      </w:r>
-      <w:proofErr w:type="spellEnd"/>
-      <w:r>
-        <w:rPr>
-          <w:i/>
-          <w:iCs/>
-          <w:sz w:val="18"/>
-          <w:szCs w:val="18"/>
-        </w:rPr>
-        <w:t xml:space="preserve">, </w:t>
-      </w:r>
-      <w:r>
-        <w:rPr>
-          <w:sz w:val="18"/>
-          <w:szCs w:val="18"/>
-        </w:rPr>
-        <w:t xml:space="preserve">door de RGB-waardes met vaste waardes te vermenigvuldigen. Het verschil ligt erin dat </w:t>
-      </w:r>
-      <w:proofErr w:type="spellStart"/>
-      <w:r>
-        <w:rPr>
-          <w:i/>
-          <w:iCs/>
-          <w:sz w:val="18"/>
-          <w:szCs w:val="18"/>
-        </w:rPr>
-        <w:t>Luma</w:t>
-      </w:r>
-      <w:proofErr w:type="spellEnd"/>
-      <w:r>
-        <w:rPr>
-          <w:i/>
-          <w:iCs/>
-          <w:sz w:val="18"/>
-          <w:szCs w:val="18"/>
-        </w:rPr>
-        <w:t xml:space="preserve"> </w:t>
+        <w:t xml:space="preserve">Luma </w:t>
       </w:r>
       <w:r>
         <w:rPr>
@@ -563,7 +464,6 @@
         </w:rPr>
         <w:t xml:space="preserve"> de beste resultaten zal leveren. Value haalt zijn werking door de RGB-kanalen gelijk te trekken, wat overheen komt met het verhogen/verlagen van het </w:t>
       </w:r>
-      <w:proofErr w:type="spellStart"/>
       <w:r>
         <w:rPr>
           <w:i/>
@@ -571,56 +471,14 @@
           <w:sz w:val="18"/>
           <w:szCs w:val="18"/>
         </w:rPr>
-        <w:t>value</w:t>
-      </w:r>
-      <w:proofErr w:type="spellEnd"/>
-      <w:r>
-        <w:rPr>
-          <w:i/>
-          <w:iCs/>
-          <w:sz w:val="18"/>
-          <w:szCs w:val="18"/>
-        </w:rPr>
-        <w:t xml:space="preserve"> </w:t>
-      </w:r>
-      <w:r>
-        <w:rPr>
-          <w:sz w:val="18"/>
-          <w:szCs w:val="18"/>
-        </w:rPr>
-        <w:t xml:space="preserve">kanaal uit het HSV </w:t>
-      </w:r>
-      <w:proofErr w:type="spellStart"/>
-      <w:r>
-        <w:rPr>
-          <w:sz w:val="18"/>
-          <w:szCs w:val="18"/>
-        </w:rPr>
-        <w:t>color</w:t>
-      </w:r>
-      <w:proofErr w:type="spellEnd"/>
-      <w:r>
-        <w:rPr>
-          <w:sz w:val="18"/>
-          <w:szCs w:val="18"/>
-        </w:rPr>
-        <w:t xml:space="preserve"> </w:t>
-      </w:r>
-      <w:proofErr w:type="spellStart"/>
-      <w:r>
-        <w:rPr>
-          <w:sz w:val="18"/>
-          <w:szCs w:val="18"/>
-        </w:rPr>
-        <w:t>space</w:t>
-      </w:r>
-      <w:proofErr w:type="spellEnd"/>
-      <w:r>
-        <w:rPr>
-          <w:sz w:val="18"/>
-          <w:szCs w:val="18"/>
-        </w:rPr>
-        <w:t>. De werking van dit algoritme zou moeten kunnen vermijden dat saturatie verschillen impact op het resultaat zullen leveren.</w:t>
+        <w:t xml:space="preserve">value </w:t>
+      </w:r>
+      <w:r>
+        <w:rPr>
+          <w:sz w:val="18"/>
+          <w:szCs w:val="18"/>
+        </w:rPr>
+        <w:t>kanaal uit het HSV color space. De werking van dit algoritme zou moeten kunnen vermijden dat saturatie verschillen impact op het resultaat zullen leveren.</w:t>
       </w:r>
     </w:p>
     <w:p>
@@ -674,7 +532,6 @@
         </w:rPr>
         <w:t xml:space="preserve">, dat het </w:t>
       </w:r>
-      <w:proofErr w:type="spellStart"/>
       <w:r>
         <w:rPr>
           <w:i/>
@@ -682,9 +539,15 @@
           <w:sz w:val="18"/>
           <w:szCs w:val="18"/>
         </w:rPr>
-        <w:t>Luma</w:t>
-      </w:r>
-      <w:proofErr w:type="spellEnd"/>
+        <w:t>Luma algoritme</w:t>
+      </w:r>
+      <w:r>
+        <w:rPr>
+          <w:sz w:val="18"/>
+          <w:szCs w:val="18"/>
+        </w:rPr>
+        <w:t xml:space="preserve"> de hoogste Hit/miss ratio zal leveren. Er wordt bij de </w:t>
+      </w:r>
       <w:r>
         <w:rPr>
           <w:i/>
@@ -692,48 +555,14 @@
           <w:sz w:val="18"/>
           <w:szCs w:val="18"/>
         </w:rPr>
-        <w:t xml:space="preserve"> algoritme</w:t>
-      </w:r>
-      <w:r>
-        <w:rPr>
-          <w:sz w:val="18"/>
-          <w:szCs w:val="18"/>
-        </w:rPr>
-        <w:t xml:space="preserve"> de hoogste Hit/miss ratio zal leveren. Er wordt bij de </w:t>
-      </w:r>
-      <w:proofErr w:type="spellStart"/>
-      <w:r>
-        <w:rPr>
-          <w:i/>
-          <w:iCs/>
-          <w:sz w:val="18"/>
-          <w:szCs w:val="18"/>
-        </w:rPr>
         <w:t>Luma</w:t>
       </w:r>
-      <w:proofErr w:type="spellEnd"/>
-      <w:r>
-        <w:rPr>
-          <w:sz w:val="18"/>
-          <w:szCs w:val="18"/>
-        </w:rPr>
-        <w:t xml:space="preserve"> resultaten extra nadruk overkleurverschil gezet, waardoor de facial </w:t>
-      </w:r>
-      <w:proofErr w:type="spellStart"/>
-      <w:r>
-        <w:rPr>
-          <w:sz w:val="18"/>
-          <w:szCs w:val="18"/>
-        </w:rPr>
-        <w:t>recognition</w:t>
-      </w:r>
-      <w:proofErr w:type="spellEnd"/>
-      <w:r>
-        <w:rPr>
-          <w:sz w:val="18"/>
-          <w:szCs w:val="18"/>
-        </w:rPr>
-        <w:t xml:space="preserve"> software gemakkelijker features zou moeten kunnen herkennen.</w:t>
+      <w:r>
+        <w:rPr>
+          <w:sz w:val="18"/>
+          <w:szCs w:val="18"/>
+        </w:rPr>
+        <w:t xml:space="preserve"> resultaten extra nadruk overkleurverschil gezet, waardoor de facial recognition software gemakkelijker features zou moeten kunnen herkennen.</w:t>
       </w:r>
     </w:p>
     <w:p>
@@ -976,23 +805,13 @@
         </w:rPr>
         <w:t xml:space="preserve">Result = </w:t>
       </w:r>
-      <w:proofErr w:type="gramStart"/>
       <w:r>
         <w:rPr>
           <w:sz w:val="18"/>
           <w:szCs w:val="18"/>
           <w:lang w:val="en-US"/>
         </w:rPr>
-        <w:t>MAX(</w:t>
-      </w:r>
-      <w:proofErr w:type="gramEnd"/>
-      <w:r>
-        <w:rPr>
-          <w:sz w:val="18"/>
-          <w:szCs w:val="18"/>
-          <w:lang w:val="en-US"/>
-        </w:rPr>
-        <w:t xml:space="preserve">R, G, B) </w:t>
+        <w:t xml:space="preserve">MAX(R, G, B) </w:t>
       </w:r>
     </w:p>
     <w:p>
@@ -1104,16 +923,15 @@
           <w:szCs w:val="18"/>
           <w:lang w:val="en-US"/>
         </w:rPr>
-        <w:t xml:space="preserve">) </w:t>
-      </w:r>
-      <w:proofErr w:type="gramStart"/>
+        <w:t xml:space="preserve">) + </w:t>
+      </w:r>
       <w:r>
         <w:rPr>
           <w:sz w:val="18"/>
           <w:szCs w:val="18"/>
           <w:lang w:val="en-US"/>
         </w:rPr>
-        <w:t xml:space="preserve">+ </w:t>
+        <w:t xml:space="preserve"> </w:t>
       </w:r>
       <w:r>
         <w:rPr>
@@ -1121,17 +939,8 @@
           <w:szCs w:val="18"/>
           <w:lang w:val="en-US"/>
         </w:rPr>
-        <w:t xml:space="preserve"> </w:t>
-      </w:r>
-      <w:r>
-        <w:rPr>
-          <w:sz w:val="18"/>
-          <w:szCs w:val="18"/>
-          <w:lang w:val="en-US"/>
-        </w:rPr>
         <w:t>(</w:t>
       </w:r>
-      <w:proofErr w:type="gramEnd"/>
       <w:r>
         <w:rPr>
           <w:sz w:val="18"/>
@@ -1170,7 +979,6 @@
           <w:lang w:val="en-US"/>
         </w:rPr>
       </w:pPr>
-      <w:proofErr w:type="spellStart"/>
       <w:r>
         <w:rPr>
           <w:b/>
@@ -1179,18 +987,15 @@
           <w:szCs w:val="18"/>
           <w:lang w:val="en-US"/>
         </w:rPr>
-        <w:t>Luma</w:t>
-      </w:r>
-      <w:proofErr w:type="spellEnd"/>
-      <w:r>
-        <w:rPr>
-          <w:b/>
-          <w:bCs/>
+        <w:t>Luma Algorithm</w:t>
+      </w:r>
+      <w:r>
+        <w:rPr>
           <w:sz w:val="18"/>
           <w:szCs w:val="18"/>
           <w:lang w:val="en-US"/>
         </w:rPr>
-        <w:t xml:space="preserve"> Algorithm</w:t>
+        <w:t xml:space="preserve"> </w:t>
       </w:r>
       <w:r>
         <w:rPr>
@@ -1198,7 +1003,7 @@
           <w:szCs w:val="18"/>
           <w:lang w:val="en-US"/>
         </w:rPr>
-        <w:t xml:space="preserve"> </w:t>
+        <w:br/>
       </w:r>
       <w:r>
         <w:rPr>
@@ -1206,7 +1011,7 @@
           <w:szCs w:val="18"/>
           <w:lang w:val="en-US"/>
         </w:rPr>
-        <w:br/>
+        <w:t xml:space="preserve">             </w:t>
       </w:r>
       <w:r>
         <w:rPr>
@@ -1214,33 +1019,7 @@
           <w:szCs w:val="18"/>
           <w:lang w:val="en-US"/>
         </w:rPr>
-        <w:t xml:space="preserve">             </w:t>
-      </w:r>
-      <w:r>
-        <w:rPr>
-          <w:sz w:val="18"/>
-          <w:szCs w:val="18"/>
-          <w:lang w:val="en-US"/>
-        </w:rPr>
-        <w:t xml:space="preserve">Result = (R * 0.2126) + (G * 0.7152) </w:t>
-      </w:r>
-      <w:proofErr w:type="gramStart"/>
-      <w:r>
-        <w:rPr>
-          <w:sz w:val="18"/>
-          <w:szCs w:val="18"/>
-          <w:lang w:val="en-US"/>
-        </w:rPr>
-        <w:t>+  (</w:t>
-      </w:r>
-      <w:proofErr w:type="gramEnd"/>
-      <w:r>
-        <w:rPr>
-          <w:sz w:val="18"/>
-          <w:szCs w:val="18"/>
-          <w:lang w:val="en-US"/>
-        </w:rPr>
-        <w:t>B * 0.0722)</w:t>
+        <w:t>Result = (R * 0.2126) + (G * 0.7152) +  (B * 0.0722)</w:t>
       </w:r>
     </w:p>
     <w:p>
@@ -1264,7 +1043,6 @@
         </w:rPr>
         <w:t xml:space="preserve">Luster </w:t>
       </w:r>
-      <w:proofErr w:type="spellStart"/>
       <w:r>
         <w:rPr>
           <w:b/>
@@ -1274,7 +1052,6 @@
         </w:rPr>
         <w:t>Algorithm</w:t>
       </w:r>
-      <w:proofErr w:type="spellEnd"/>
       <w:r>
         <w:rPr>
           <w:sz w:val="18"/>
@@ -1289,84 +1066,27 @@
         </w:rPr>
         <w:t xml:space="preserve">             </w:t>
       </w:r>
-      <w:proofErr w:type="spellStart"/>
-      <w:r>
-        <w:rPr>
-          <w:sz w:val="18"/>
-          <w:szCs w:val="18"/>
-        </w:rPr>
-        <w:t>Result</w:t>
-      </w:r>
-      <w:proofErr w:type="spellEnd"/>
-      <w:r>
-        <w:rPr>
-          <w:sz w:val="18"/>
-          <w:szCs w:val="18"/>
-        </w:rPr>
-        <w:t xml:space="preserve"> = (1/2) * (</w:t>
-      </w:r>
-      <w:proofErr w:type="gramStart"/>
-      <w:r>
-        <w:rPr>
-          <w:sz w:val="18"/>
-          <w:szCs w:val="18"/>
-        </w:rPr>
-        <w:t>MAX(</w:t>
-      </w:r>
-      <w:proofErr w:type="gramEnd"/>
-      <w:r>
-        <w:rPr>
-          <w:sz w:val="18"/>
-          <w:szCs w:val="18"/>
-        </w:rPr>
-        <w:t>R, G, B) + MIN(R, G, B))</w:t>
-      </w:r>
-    </w:p>
-    <w:p>
-      <w:pPr>
-        <w:rPr>
-          <w:sz w:val="18"/>
-          <w:szCs w:val="18"/>
-        </w:rPr>
-      </w:pPr>
-      <w:r>
-        <w:rPr>
-          <w:sz w:val="18"/>
-          <w:szCs w:val="18"/>
-        </w:rPr>
-        <w:t xml:space="preserve">De verschillende algoritmes worden voor Lichtintensiteit, Saturatie en Resolutie ieder getest op een bijpassende </w:t>
-      </w:r>
-      <w:proofErr w:type="spellStart"/>
-      <w:r>
-        <w:rPr>
-          <w:sz w:val="18"/>
-          <w:szCs w:val="18"/>
-        </w:rPr>
-        <w:t>testset</w:t>
-      </w:r>
-      <w:proofErr w:type="spellEnd"/>
-      <w:r>
-        <w:rPr>
-          <w:sz w:val="18"/>
-          <w:szCs w:val="18"/>
-        </w:rPr>
-        <w:t xml:space="preserve">. Elke </w:t>
-      </w:r>
-      <w:proofErr w:type="spellStart"/>
-      <w:r>
-        <w:rPr>
-          <w:sz w:val="18"/>
-          <w:szCs w:val="18"/>
-        </w:rPr>
-        <w:t>testset</w:t>
-      </w:r>
-      <w:proofErr w:type="spellEnd"/>
-      <w:r>
-        <w:rPr>
-          <w:sz w:val="18"/>
-          <w:szCs w:val="18"/>
-        </w:rPr>
-        <w:t xml:space="preserve"> bestaat uit een verzameling van 5 verschillende </w:t>
+      <w:r>
+        <w:rPr>
+          <w:sz w:val="18"/>
+          <w:szCs w:val="18"/>
+        </w:rPr>
+        <w:t>Result = (1/2) * (MAX(R, G, B) + MIN(R, G, B))</w:t>
+      </w:r>
+    </w:p>
+    <w:p>
+      <w:pPr>
+        <w:rPr>
+          <w:sz w:val="18"/>
+          <w:szCs w:val="18"/>
+        </w:rPr>
+      </w:pPr>
+      <w:r>
+        <w:rPr>
+          <w:sz w:val="18"/>
+          <w:szCs w:val="18"/>
+        </w:rPr>
+        <w:t xml:space="preserve">De verschillende algoritmes worden voor Lichtintensiteit, Saturatie en Resolutie ieder getest op een bijpassende testset. Elke testset bestaat uit een verzameling van 5 verschillende </w:t>
       </w:r>
       <w:r>
         <w:rPr>
@@ -1394,17 +1114,8 @@
           <w:sz w:val="18"/>
           <w:szCs w:val="18"/>
         </w:rPr>
-        <w:t>(</w:t>
-      </w:r>
-      <w:proofErr w:type="gramStart"/>
-      <w:r>
-        <w:rPr>
-          <w:sz w:val="18"/>
-          <w:szCs w:val="18"/>
-        </w:rPr>
-        <w:t>figuur</w:t>
-      </w:r>
-      <w:proofErr w:type="gramEnd"/>
+        <w:t>(figuur</w:t>
+      </w:r>
       <w:r>
         <w:rPr>
           <w:sz w:val="18"/>
@@ -1714,79 +1425,6 @@
         </w:rPr>
       </w:pPr>
     </w:p>
-    <w:p/>
-    <w:p/>
-    <w:p/>
-    <w:p>
-      <w:r>
-        <w:rPr>
-          <w:noProof/>
-        </w:rPr>
-        <w:drawing>
-          <wp:anchor distT="0" distB="0" distL="114300" distR="114300" simplePos="0" relativeHeight="251667456" behindDoc="1" locked="0" layoutInCell="1" allowOverlap="1" wp14:anchorId="241BB8E1" wp14:editId="594E44CD">
-            <wp:simplePos x="0" y="0"/>
-            <wp:positionH relativeFrom="column">
-              <wp:posOffset>1059815</wp:posOffset>
-            </wp:positionH>
-            <wp:positionV relativeFrom="paragraph">
-              <wp:posOffset>106474</wp:posOffset>
-            </wp:positionV>
-            <wp:extent cx="3167380" cy="1260475"/>
-            <wp:effectExtent l="0" t="0" r="0" b="0"/>
-            <wp:wrapTight wrapText="bothSides">
-              <wp:wrapPolygon edited="0">
-                <wp:start x="0" y="0"/>
-                <wp:lineTo x="0" y="21219"/>
-                <wp:lineTo x="21435" y="21219"/>
-                <wp:lineTo x="21435" y="0"/>
-                <wp:lineTo x="0" y="0"/>
-              </wp:wrapPolygon>
-            </wp:wrapTight>
-            <wp:docPr id="4" name="Picture 4"/>
-            <wp:cNvGraphicFramePr>
-              <a:graphicFrameLocks xmlns:a="http://schemas.openxmlformats.org/drawingml/2006/main" noChangeAspect="1"/>
-            </wp:cNvGraphicFramePr>
-            <a:graphic xmlns:a="http://schemas.openxmlformats.org/drawingml/2006/main">
-              <a:graphicData uri="http://schemas.openxmlformats.org/drawingml/2006/picture">
-                <pic:pic xmlns:pic="http://schemas.openxmlformats.org/drawingml/2006/picture">
-                  <pic:nvPicPr>
-                    <pic:cNvPr id="1" name=""/>
-                    <pic:cNvPicPr/>
-                  </pic:nvPicPr>
-                  <pic:blipFill>
-                    <a:blip r:embed="rId9" cstate="print">
-                      <a:extLst>
-                        <a:ext uri="{28A0092B-C50C-407E-A947-70E740481C1C}">
-                          <a14:useLocalDpi xmlns:a14="http://schemas.microsoft.com/office/drawing/2010/main" val="0"/>
-                        </a:ext>
-                      </a:extLst>
-                    </a:blip>
-                    <a:stretch>
-                      <a:fillRect/>
-                    </a:stretch>
-                  </pic:blipFill>
-                  <pic:spPr>
-                    <a:xfrm>
-                      <a:off x="0" y="0"/>
-                      <a:ext cx="3167380" cy="1260475"/>
-                    </a:xfrm>
-                    <a:prstGeom prst="rect">
-                      <a:avLst/>
-                    </a:prstGeom>
-                  </pic:spPr>
-                </pic:pic>
-              </a:graphicData>
-            </a:graphic>
-            <wp14:sizeRelH relativeFrom="margin">
-              <wp14:pctWidth>0</wp14:pctWidth>
-            </wp14:sizeRelH>
-            <wp14:sizeRelV relativeFrom="margin">
-              <wp14:pctHeight>0</wp14:pctHeight>
-            </wp14:sizeRelV>
-          </wp:anchor>
-        </w:drawing>
-      </w:r>
-    </w:p>
     <w:p>
       <w:r>
         <w:rPr>
@@ -1795,13 +1433,13 @@
         <mc:AlternateContent>
           <mc:Choice Requires="wps">
             <w:drawing>
-              <wp:anchor distT="91440" distB="91440" distL="114300" distR="114300" simplePos="0" relativeHeight="251660288" behindDoc="1" locked="0" layoutInCell="1" allowOverlap="1" wp14:anchorId="46F9CF63" wp14:editId="7A2E603D">
+              <wp:anchor distT="91440" distB="91440" distL="114300" distR="114300" simplePos="0" relativeHeight="251660288" behindDoc="1" locked="0" layoutInCell="1" allowOverlap="1" wp14:anchorId="46F9CF63" wp14:editId="57BD7FF7">
                 <wp:simplePos x="0" y="0"/>
                 <wp:positionH relativeFrom="page">
-                  <wp:posOffset>979259</wp:posOffset>
+                  <wp:posOffset>934409</wp:posOffset>
                 </wp:positionH>
                 <wp:positionV relativeFrom="paragraph">
-                  <wp:posOffset>154290</wp:posOffset>
+                  <wp:posOffset>17154</wp:posOffset>
                 </wp:positionV>
                 <wp:extent cx="762000" cy="1403985"/>
                 <wp:effectExtent l="0" t="0" r="0" b="0"/>
@@ -1897,7 +1535,11 @@
           </mc:Choice>
           <mc:Fallback>
             <w:pict>
-              <v:shape w14:anchorId="46F9CF63" id="_x0000_s1027" type="#_x0000_t202" style="position:absolute;margin-left:77.1pt;margin-top:12.15pt;width:60pt;height:110.55pt;z-index:-251656192;visibility:visible;mso-wrap-style:square;mso-width-percent:0;mso-height-percent:200;mso-wrap-distance-left:9pt;mso-wrap-distance-top:7.2pt;mso-wrap-distance-right:9pt;mso-wrap-distance-bottom:7.2pt;mso-position-horizontal:absolute;mso-position-horizontal-relative:page;mso-position-vertical:absolute;mso-position-vertical-relative:text;mso-width-percent:0;mso-height-percent:200;mso-width-relative:margin;mso-height-relative:margin;v-text-anchor:top" o:gfxdata="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" filled="f" stroked="f">
+              <v:shapetype w14:anchorId="46F9CF63" id="_x0000_t202" coordsize="21600,21600" o:spt="202" path="m,l,21600r21600,l21600,xe">
+                <v:stroke joinstyle="miter"/>
+                <v:path gradientshapeok="t" o:connecttype="rect"/>
+              </v:shapetype>
+              <v:shape id="_x0000_s1027" type="#_x0000_t202" style="position:absolute;margin-left:73.6pt;margin-top:1.35pt;width:60pt;height:110.55pt;z-index:-251656192;visibility:visible;mso-wrap-style:square;mso-width-percent:0;mso-height-percent:200;mso-wrap-distance-left:9pt;mso-wrap-distance-top:7.2pt;mso-wrap-distance-right:9pt;mso-wrap-distance-bottom:7.2pt;mso-position-horizontal:absolute;mso-position-horizontal-relative:page;mso-position-vertical:absolute;mso-position-vertical-relative:text;mso-width-percent:0;mso-height-percent:200;mso-width-relative:margin;mso-height-relative:margin;v-text-anchor:top" o:gfxdata="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" filled="f" stroked="f">
                 <v:textbox style="mso-fit-shape-to-text:t">
                   <w:txbxContent>
                     <w:p>
@@ -1947,14 +1589,224 @@
     </w:p>
     <w:p/>
     <w:p/>
+    <w:p>
+      <w:r>
+        <w:rPr>
+          <w:noProof/>
+        </w:rPr>
+        <w:drawing>
+          <wp:anchor distT="0" distB="0" distL="114300" distR="114300" simplePos="0" relativeHeight="251667456" behindDoc="1" locked="0" layoutInCell="1" allowOverlap="1" wp14:anchorId="241BB8E1" wp14:editId="0D64EAF2">
+            <wp:simplePos x="0" y="0"/>
+            <wp:positionH relativeFrom="column">
+              <wp:posOffset>1059815</wp:posOffset>
+            </wp:positionH>
+            <wp:positionV relativeFrom="paragraph">
+              <wp:posOffset>106474</wp:posOffset>
+            </wp:positionV>
+            <wp:extent cx="3167380" cy="1260475"/>
+            <wp:effectExtent l="0" t="0" r="0" b="0"/>
+            <wp:wrapTight wrapText="bothSides">
+              <wp:wrapPolygon edited="0">
+                <wp:start x="0" y="0"/>
+                <wp:lineTo x="0" y="21219"/>
+                <wp:lineTo x="21435" y="21219"/>
+                <wp:lineTo x="21435" y="0"/>
+                <wp:lineTo x="0" y="0"/>
+              </wp:wrapPolygon>
+            </wp:wrapTight>
+            <wp:docPr id="4" name="Picture 4"/>
+            <wp:cNvGraphicFramePr>
+              <a:graphicFrameLocks xmlns:a="http://schemas.openxmlformats.org/drawingml/2006/main" noChangeAspect="1"/>
+            </wp:cNvGraphicFramePr>
+            <a:graphic xmlns:a="http://schemas.openxmlformats.org/drawingml/2006/main">
+              <a:graphicData uri="http://schemas.openxmlformats.org/drawingml/2006/picture">
+                <pic:pic xmlns:pic="http://schemas.openxmlformats.org/drawingml/2006/picture">
+                  <pic:nvPicPr>
+                    <pic:cNvPr id="1" name=""/>
+                    <pic:cNvPicPr/>
+                  </pic:nvPicPr>
+                  <pic:blipFill>
+                    <a:blip r:embed="rId9" cstate="print">
+                      <a:extLst>
+                        <a:ext uri="{28A0092B-C50C-407E-A947-70E740481C1C}">
+                          <a14:useLocalDpi xmlns:a14="http://schemas.microsoft.com/office/drawing/2010/main" val="0"/>
+                        </a:ext>
+                      </a:extLst>
+                    </a:blip>
+                    <a:stretch>
+                      <a:fillRect/>
+                    </a:stretch>
+                  </pic:blipFill>
+                  <pic:spPr>
+                    <a:xfrm>
+                      <a:off x="0" y="0"/>
+                      <a:ext cx="3167380" cy="1260475"/>
+                    </a:xfrm>
+                    <a:prstGeom prst="rect">
+                      <a:avLst/>
+                    </a:prstGeom>
+                  </pic:spPr>
+                </pic:pic>
+              </a:graphicData>
+            </a:graphic>
+            <wp14:sizeRelH relativeFrom="margin">
+              <wp14:pctWidth>0</wp14:pctWidth>
+            </wp14:sizeRelH>
+            <wp14:sizeRelV relativeFrom="margin">
+              <wp14:pctHeight>0</wp14:pctHeight>
+            </wp14:sizeRelV>
+          </wp:anchor>
+        </w:drawing>
+      </w:r>
+    </w:p>
+    <w:p>
+      <w:r>
+        <w:rPr>
+          <w:noProof/>
+        </w:rPr>
+        <mc:AlternateContent>
+          <mc:Choice Requires="wps">
+            <w:drawing>
+              <wp:anchor distT="91440" distB="91440" distL="114300" distR="114300" simplePos="0" relativeHeight="251673600" behindDoc="1" locked="0" layoutInCell="1" allowOverlap="1" wp14:anchorId="58FF7170" wp14:editId="76A1A966">
+                <wp:simplePos x="0" y="0"/>
+                <wp:positionH relativeFrom="margin">
+                  <wp:align>left</wp:align>
+                </wp:positionH>
+                <wp:positionV relativeFrom="paragraph">
+                  <wp:posOffset>213750</wp:posOffset>
+                </wp:positionV>
+                <wp:extent cx="762000" cy="1403985"/>
+                <wp:effectExtent l="0" t="0" r="0" b="0"/>
+                <wp:wrapTight wrapText="bothSides">
+                  <wp:wrapPolygon edited="0">
+                    <wp:start x="1620" y="0"/>
+                    <wp:lineTo x="1620" y="20560"/>
+                    <wp:lineTo x="19440" y="20560"/>
+                    <wp:lineTo x="19440" y="0"/>
+                    <wp:lineTo x="1620" y="0"/>
+                  </wp:wrapPolygon>
+                </wp:wrapTight>
+                <wp:docPr id="2" name="Text Box 2"/>
+                <wp:cNvGraphicFramePr>
+                  <a:graphicFrameLocks xmlns:a="http://schemas.openxmlformats.org/drawingml/2006/main"/>
+                </wp:cNvGraphicFramePr>
+                <a:graphic xmlns:a="http://schemas.openxmlformats.org/drawingml/2006/main">
+                  <a:graphicData uri="http://schemas.microsoft.com/office/word/2010/wordprocessingShape">
+                    <wps:wsp>
+                      <wps:cNvSpPr txBox="1">
+                        <a:spLocks noChangeArrowheads="1"/>
+                      </wps:cNvSpPr>
+                      <wps:spPr bwMode="auto">
+                        <a:xfrm>
+                          <a:off x="0" y="0"/>
+                          <a:ext cx="762000" cy="1403985"/>
+                        </a:xfrm>
+                        <a:prstGeom prst="rect">
+                          <a:avLst/>
+                        </a:prstGeom>
+                        <a:noFill/>
+                        <a:ln w="9525">
+                          <a:noFill/>
+                          <a:miter lim="800000"/>
+                          <a:headEnd/>
+                          <a:tailEnd/>
+                        </a:ln>
+                      </wps:spPr>
+                      <wps:txbx>
+                        <w:txbxContent>
+                          <w:p>
+                            <w:pPr>
+                              <w:pBdr>
+                                <w:top w:val="single" w:sz="24" w:space="8" w:color="4472C4" w:themeColor="accent1"/>
+                                <w:bottom w:val="single" w:sz="24" w:space="8" w:color="4472C4" w:themeColor="accent1"/>
+                              </w:pBdr>
+                              <w:spacing w:after="0"/>
+                              <w:rPr>
+                                <w:i/>
+                                <w:iCs/>
+                                <w:color w:val="4472C4" w:themeColor="accent1"/>
+                                <w:sz w:val="24"/>
+                                <w:lang w:val="en-US"/>
+                              </w:rPr>
+                            </w:pPr>
+                            <w:r>
+                              <w:rPr>
+                                <w:i/>
+                                <w:iCs/>
+                                <w:color w:val="4472C4" w:themeColor="accent1"/>
+                                <w:sz w:val="24"/>
+                                <w:szCs w:val="24"/>
+                              </w:rPr>
+                              <w:t>Figuur 2</w:t>
+                            </w:r>
+                          </w:p>
+                        </w:txbxContent>
+                      </wps:txbx>
+                      <wps:bodyPr rot="0" vert="horz" wrap="square" lIns="91440" tIns="45720" rIns="91440" bIns="45720" anchor="t" anchorCtr="0">
+                        <a:spAutoFit/>
+                      </wps:bodyPr>
+                    </wps:wsp>
+                  </a:graphicData>
+                </a:graphic>
+                <wp14:sizeRelH relativeFrom="margin">
+                  <wp14:pctWidth>0</wp14:pctWidth>
+                </wp14:sizeRelH>
+                <wp14:sizeRelV relativeFrom="margin">
+                  <wp14:pctHeight>20000</wp14:pctHeight>
+                </wp14:sizeRelV>
+              </wp:anchor>
+            </w:drawing>
+          </mc:Choice>
+          <mc:Fallback>
+            <w:pict>
+              <v:shape w14:anchorId="58FF7170" id="_x0000_s1028" type="#_x0000_t202" style="position:absolute;margin-left:0;margin-top:16.85pt;width:60pt;height:110.55pt;z-index:-251642880;visibility:visible;mso-wrap-style:square;mso-width-percent:0;mso-height-percent:200;mso-wrap-distance-left:9pt;mso-wrap-distance-top:7.2pt;mso-wrap-distance-right:9pt;mso-wrap-distance-bottom:7.2pt;mso-position-horizontal:left;mso-position-horizontal-relative:margin;mso-position-vertical:absolute;mso-position-vertical-relative:text;mso-width-percent:0;mso-height-percent:200;mso-width-relative:margin;mso-height-relative:margin;v-text-anchor:top" o:gfxdata="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" filled="f" stroked="f">
+                <v:textbox style="mso-fit-shape-to-text:t">
+                  <w:txbxContent>
+                    <w:p>
+                      <w:pPr>
+                        <w:pBdr>
+                          <w:top w:val="single" w:sz="24" w:space="8" w:color="4472C4" w:themeColor="accent1"/>
+                          <w:bottom w:val="single" w:sz="24" w:space="8" w:color="4472C4" w:themeColor="accent1"/>
+                        </w:pBdr>
+                        <w:spacing w:after="0"/>
+                        <w:rPr>
+                          <w:i/>
+                          <w:iCs/>
+                          <w:color w:val="4472C4" w:themeColor="accent1"/>
+                          <w:sz w:val="24"/>
+                          <w:lang w:val="en-US"/>
+                        </w:rPr>
+                      </w:pPr>
+                      <w:r>
+                        <w:rPr>
+                          <w:i/>
+                          <w:iCs/>
+                          <w:color w:val="4472C4" w:themeColor="accent1"/>
+                          <w:sz w:val="24"/>
+                          <w:szCs w:val="24"/>
+                        </w:rPr>
+                        <w:t>Figuur 2</w:t>
+                      </w:r>
+                    </w:p>
+                  </w:txbxContent>
+                </v:textbox>
+                <w10:wrap type="tight" anchorx="margin"/>
+              </v:shape>
+            </w:pict>
+          </mc:Fallback>
+        </mc:AlternateContent>
+      </w:r>
+    </w:p>
     <w:p/>
+    <w:p/>
+    <w:p/>
     <w:p>
       <w:r>
         <w:rPr>
           <w:noProof/>
         </w:rPr>
         <w:drawing>
-          <wp:anchor distT="0" distB="0" distL="114300" distR="114300" simplePos="0" relativeHeight="251668480" behindDoc="1" locked="0" layoutInCell="1" allowOverlap="1" wp14:anchorId="1193AB08" wp14:editId="6B0B2E0E">
+          <wp:anchor distT="0" distB="0" distL="114300" distR="114300" simplePos="0" relativeHeight="251668480" behindDoc="1" locked="0" layoutInCell="1" allowOverlap="1" wp14:anchorId="1193AB08" wp14:editId="54C8B5A5">
             <wp:simplePos x="0" y="0"/>
             <wp:positionH relativeFrom="margin">
               <wp:posOffset>1074950</wp:posOffset>
@@ -2018,7 +1870,144 @@
         </w:drawing>
       </w:r>
     </w:p>
-    <w:p/>
+    <w:p>
+      <w:r>
+        <w:rPr>
+          <w:noProof/>
+        </w:rPr>
+        <mc:AlternateContent>
+          <mc:Choice Requires="wps">
+            <w:drawing>
+              <wp:anchor distT="91440" distB="91440" distL="114300" distR="114300" simplePos="0" relativeHeight="251675648" behindDoc="1" locked="0" layoutInCell="1" allowOverlap="1" wp14:anchorId="69E9D9D2" wp14:editId="58165497">
+                <wp:simplePos x="0" y="0"/>
+                <wp:positionH relativeFrom="page">
+                  <wp:posOffset>1016000</wp:posOffset>
+                </wp:positionH>
+                <wp:positionV relativeFrom="paragraph">
+                  <wp:posOffset>6350</wp:posOffset>
+                </wp:positionV>
+                <wp:extent cx="762000" cy="1403985"/>
+                <wp:effectExtent l="0" t="0" r="0" b="0"/>
+                <wp:wrapTight wrapText="bothSides">
+                  <wp:wrapPolygon edited="0">
+                    <wp:start x="1620" y="0"/>
+                    <wp:lineTo x="1620" y="20560"/>
+                    <wp:lineTo x="19440" y="20560"/>
+                    <wp:lineTo x="19440" y="0"/>
+                    <wp:lineTo x="1620" y="0"/>
+                  </wp:wrapPolygon>
+                </wp:wrapTight>
+                <wp:docPr id="3" name="Text Box 2"/>
+                <wp:cNvGraphicFramePr>
+                  <a:graphicFrameLocks xmlns:a="http://schemas.openxmlformats.org/drawingml/2006/main"/>
+                </wp:cNvGraphicFramePr>
+                <a:graphic xmlns:a="http://schemas.openxmlformats.org/drawingml/2006/main">
+                  <a:graphicData uri="http://schemas.microsoft.com/office/word/2010/wordprocessingShape">
+                    <wps:wsp>
+                      <wps:cNvSpPr txBox="1">
+                        <a:spLocks noChangeArrowheads="1"/>
+                      </wps:cNvSpPr>
+                      <wps:spPr bwMode="auto">
+                        <a:xfrm>
+                          <a:off x="0" y="0"/>
+                          <a:ext cx="762000" cy="1403985"/>
+                        </a:xfrm>
+                        <a:prstGeom prst="rect">
+                          <a:avLst/>
+                        </a:prstGeom>
+                        <a:noFill/>
+                        <a:ln w="9525">
+                          <a:noFill/>
+                          <a:miter lim="800000"/>
+                          <a:headEnd/>
+                          <a:tailEnd/>
+                        </a:ln>
+                      </wps:spPr>
+                      <wps:txbx>
+                        <w:txbxContent>
+                          <w:p>
+                            <w:pPr>
+                              <w:pBdr>
+                                <w:top w:val="single" w:sz="24" w:space="8" w:color="4472C4" w:themeColor="accent1"/>
+                                <w:bottom w:val="single" w:sz="24" w:space="8" w:color="4472C4" w:themeColor="accent1"/>
+                              </w:pBdr>
+                              <w:spacing w:after="0"/>
+                              <w:rPr>
+                                <w:i/>
+                                <w:iCs/>
+                                <w:color w:val="4472C4" w:themeColor="accent1"/>
+                                <w:sz w:val="24"/>
+                                <w:lang w:val="en-US"/>
+                              </w:rPr>
+                            </w:pPr>
+                            <w:r>
+                              <w:rPr>
+                                <w:i/>
+                                <w:iCs/>
+                                <w:color w:val="4472C4" w:themeColor="accent1"/>
+                                <w:sz w:val="24"/>
+                                <w:szCs w:val="24"/>
+                              </w:rPr>
+                              <w:t>Figuur 2</w:t>
+                            </w:r>
+                          </w:p>
+                        </w:txbxContent>
+                      </wps:txbx>
+                      <wps:bodyPr rot="0" vert="horz" wrap="square" lIns="91440" tIns="45720" rIns="91440" bIns="45720" anchor="t" anchorCtr="0">
+                        <a:spAutoFit/>
+                      </wps:bodyPr>
+                    </wps:wsp>
+                  </a:graphicData>
+                </a:graphic>
+                <wp14:sizeRelH relativeFrom="margin">
+                  <wp14:pctWidth>0</wp14:pctWidth>
+                </wp14:sizeRelH>
+                <wp14:sizeRelV relativeFrom="margin">
+                  <wp14:pctHeight>20000</wp14:pctHeight>
+                </wp14:sizeRelV>
+              </wp:anchor>
+            </w:drawing>
+          </mc:Choice>
+          <mc:Fallback>
+            <w:pict>
+              <v:shape w14:anchorId="69E9D9D2" id="_x0000_s1029" type="#_x0000_t202" style="position:absolute;margin-left:80pt;margin-top:.5pt;width:60pt;height:110.55pt;z-index:-251640832;visibility:visible;mso-wrap-style:square;mso-width-percent:0;mso-height-percent:200;mso-wrap-distance-left:9pt;mso-wrap-distance-top:7.2pt;mso-wrap-distance-right:9pt;mso-wrap-distance-bottom:7.2pt;mso-position-horizontal:absolute;mso-position-horizontal-relative:page;mso-position-vertical:absolute;mso-position-vertical-relative:text;mso-width-percent:0;mso-height-percent:200;mso-width-relative:margin;mso-height-relative:margin;v-text-anchor:top" o:gfxdata="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" filled="f" stroked="f">
+                <v:textbox style="mso-fit-shape-to-text:t">
+                  <w:txbxContent>
+                    <w:p>
+                      <w:pPr>
+                        <w:pBdr>
+                          <w:top w:val="single" w:sz="24" w:space="8" w:color="4472C4" w:themeColor="accent1"/>
+                          <w:bottom w:val="single" w:sz="24" w:space="8" w:color="4472C4" w:themeColor="accent1"/>
+                        </w:pBdr>
+                        <w:spacing w:after="0"/>
+                        <w:rPr>
+                          <w:i/>
+                          <w:iCs/>
+                          <w:color w:val="4472C4" w:themeColor="accent1"/>
+                          <w:sz w:val="24"/>
+                          <w:lang w:val="en-US"/>
+                        </w:rPr>
+                      </w:pPr>
+                      <w:r>
+                        <w:rPr>
+                          <w:i/>
+                          <w:iCs/>
+                          <w:color w:val="4472C4" w:themeColor="accent1"/>
+                          <w:sz w:val="24"/>
+                          <w:szCs w:val="24"/>
+                        </w:rPr>
+                        <w:t>Figuur 2</w:t>
+                      </w:r>
+                    </w:p>
+                  </w:txbxContent>
+                </v:textbox>
+                <w10:wrap type="tight" anchorx="page"/>
+              </v:shape>
+            </w:pict>
+          </mc:Fallback>
+        </mc:AlternateContent>
+      </w:r>
+    </w:p>
     <w:p/>
     <w:p/>
     <w:p/>
@@ -2071,7 +2060,6 @@
           <w:szCs w:val="18"/>
         </w:rPr>
       </w:pPr>
-      <w:proofErr w:type="spellStart"/>
       <w:r>
         <w:rPr>
           <w:sz w:val="18"/>
@@ -2079,7 +2067,6 @@
         </w:rPr>
         <w:t>PreLocalization</w:t>
       </w:r>
-      <w:proofErr w:type="spellEnd"/>
     </w:p>
     <w:p>
       <w:pPr>
@@ -2093,21 +2080,12 @@
           <w:szCs w:val="18"/>
         </w:rPr>
       </w:pPr>
-      <w:proofErr w:type="spellStart"/>
-      <w:r>
-        <w:rPr>
-          <w:sz w:val="18"/>
-          <w:szCs w:val="18"/>
-        </w:rPr>
-        <w:t>Localization</w:t>
-      </w:r>
-      <w:proofErr w:type="spellEnd"/>
-      <w:r>
-        <w:rPr>
-          <w:sz w:val="18"/>
-          <w:szCs w:val="18"/>
-        </w:rPr>
-        <w:t xml:space="preserve"> (1)</w:t>
+      <w:r>
+        <w:rPr>
+          <w:sz w:val="18"/>
+          <w:szCs w:val="18"/>
+        </w:rPr>
+        <w:t>Localization (1)</w:t>
       </w:r>
     </w:p>
     <w:p>
@@ -2122,21 +2100,12 @@
           <w:szCs w:val="18"/>
         </w:rPr>
       </w:pPr>
-      <w:proofErr w:type="spellStart"/>
-      <w:r>
-        <w:rPr>
-          <w:sz w:val="18"/>
-          <w:szCs w:val="18"/>
-        </w:rPr>
-        <w:t>Localization</w:t>
-      </w:r>
-      <w:proofErr w:type="spellEnd"/>
-      <w:r>
-        <w:rPr>
-          <w:sz w:val="18"/>
-          <w:szCs w:val="18"/>
-        </w:rPr>
-        <w:t xml:space="preserve"> (2)</w:t>
+      <w:r>
+        <w:rPr>
+          <w:sz w:val="18"/>
+          <w:szCs w:val="18"/>
+        </w:rPr>
+        <w:t>Localization (2)</w:t>
       </w:r>
     </w:p>
     <w:p>
@@ -2151,21 +2120,12 @@
           <w:szCs w:val="18"/>
         </w:rPr>
       </w:pPr>
-      <w:proofErr w:type="spellStart"/>
-      <w:r>
-        <w:rPr>
-          <w:sz w:val="18"/>
-          <w:szCs w:val="18"/>
-        </w:rPr>
-        <w:t>Localization</w:t>
-      </w:r>
-      <w:proofErr w:type="spellEnd"/>
-      <w:r>
-        <w:rPr>
-          <w:sz w:val="18"/>
-          <w:szCs w:val="18"/>
-        </w:rPr>
-        <w:t xml:space="preserve"> (3)</w:t>
+      <w:r>
+        <w:rPr>
+          <w:sz w:val="18"/>
+          <w:szCs w:val="18"/>
+        </w:rPr>
+        <w:t>Localization (3)</w:t>
       </w:r>
     </w:p>
     <w:p>
@@ -2180,21 +2140,12 @@
           <w:szCs w:val="18"/>
         </w:rPr>
       </w:pPr>
-      <w:proofErr w:type="spellStart"/>
-      <w:r>
-        <w:rPr>
-          <w:sz w:val="18"/>
-          <w:szCs w:val="18"/>
-        </w:rPr>
-        <w:t>Localization</w:t>
-      </w:r>
-      <w:proofErr w:type="spellEnd"/>
-      <w:r>
-        <w:rPr>
-          <w:sz w:val="18"/>
-          <w:szCs w:val="18"/>
-        </w:rPr>
-        <w:t xml:space="preserve"> (4)</w:t>
+      <w:r>
+        <w:rPr>
+          <w:sz w:val="18"/>
+          <w:szCs w:val="18"/>
+        </w:rPr>
+        <w:t>Localization (4)</w:t>
       </w:r>
     </w:p>
     <w:p>
@@ -2209,21 +2160,12 @@
           <w:szCs w:val="18"/>
         </w:rPr>
       </w:pPr>
-      <w:proofErr w:type="spellStart"/>
-      <w:r>
-        <w:rPr>
-          <w:sz w:val="18"/>
-          <w:szCs w:val="18"/>
-        </w:rPr>
-        <w:t>Localization</w:t>
-      </w:r>
-      <w:proofErr w:type="spellEnd"/>
-      <w:r>
-        <w:rPr>
-          <w:sz w:val="18"/>
-          <w:szCs w:val="18"/>
-        </w:rPr>
-        <w:t xml:space="preserve"> (5)</w:t>
+      <w:r>
+        <w:rPr>
+          <w:sz w:val="18"/>
+          <w:szCs w:val="18"/>
+        </w:rPr>
+        <w:t>Localization (5)</w:t>
       </w:r>
     </w:p>
     <w:p>
@@ -2238,31 +2180,13 @@
           <w:szCs w:val="18"/>
         </w:rPr>
       </w:pPr>
-      <w:proofErr w:type="spellStart"/>
-      <w:r>
-        <w:rPr>
-          <w:sz w:val="18"/>
-          <w:szCs w:val="18"/>
-        </w:rPr>
-        <w:t>Prepare</w:t>
-      </w:r>
-      <w:proofErr w:type="spellEnd"/>
-      <w:r>
-        <w:rPr>
-          <w:sz w:val="18"/>
-          <w:szCs w:val="18"/>
-        </w:rPr>
-        <w:t xml:space="preserve"> </w:t>
-      </w:r>
-      <w:proofErr w:type="spellStart"/>
-      <w:r>
-        <w:rPr>
-          <w:sz w:val="18"/>
-          <w:szCs w:val="18"/>
-        </w:rPr>
-        <w:t>extraction</w:t>
-      </w:r>
-      <w:proofErr w:type="spellEnd"/>
+      <w:r>
+        <w:rPr>
+          <w:sz w:val="18"/>
+          <w:szCs w:val="18"/>
+        </w:rPr>
+        <w:t>Prepare extraction</w:t>
+      </w:r>
     </w:p>
     <w:p>
       <w:pPr>
@@ -2276,21 +2200,12 @@
           <w:szCs w:val="18"/>
         </w:rPr>
       </w:pPr>
-      <w:proofErr w:type="spellStart"/>
-      <w:r>
-        <w:rPr>
-          <w:sz w:val="18"/>
-          <w:szCs w:val="18"/>
-        </w:rPr>
-        <w:t>Extraction</w:t>
-      </w:r>
-      <w:proofErr w:type="spellEnd"/>
-      <w:r>
-        <w:rPr>
-          <w:sz w:val="18"/>
-          <w:szCs w:val="18"/>
-        </w:rPr>
-        <w:t xml:space="preserve"> (1)</w:t>
+      <w:r>
+        <w:rPr>
+          <w:sz w:val="18"/>
+          <w:szCs w:val="18"/>
+        </w:rPr>
+        <w:t>Extraction (1)</w:t>
       </w:r>
     </w:p>
     <w:p>
@@ -2305,21 +2220,12 @@
           <w:szCs w:val="18"/>
         </w:rPr>
       </w:pPr>
-      <w:proofErr w:type="spellStart"/>
-      <w:r>
-        <w:rPr>
-          <w:sz w:val="18"/>
-          <w:szCs w:val="18"/>
-        </w:rPr>
-        <w:t>Extraction</w:t>
-      </w:r>
-      <w:proofErr w:type="spellEnd"/>
-      <w:r>
-        <w:rPr>
-          <w:sz w:val="18"/>
-          <w:szCs w:val="18"/>
-        </w:rPr>
-        <w:t xml:space="preserve"> (2)</w:t>
+      <w:r>
+        <w:rPr>
+          <w:sz w:val="18"/>
+          <w:szCs w:val="18"/>
+        </w:rPr>
+        <w:t>Extraction (2)</w:t>
       </w:r>
     </w:p>
     <w:p>
@@ -2334,21 +2240,12 @@
           <w:szCs w:val="18"/>
         </w:rPr>
       </w:pPr>
-      <w:proofErr w:type="spellStart"/>
-      <w:r>
-        <w:rPr>
-          <w:sz w:val="18"/>
-          <w:szCs w:val="18"/>
-        </w:rPr>
-        <w:t>Extraction</w:t>
-      </w:r>
-      <w:proofErr w:type="spellEnd"/>
-      <w:r>
-        <w:rPr>
-          <w:sz w:val="18"/>
-          <w:szCs w:val="18"/>
-        </w:rPr>
-        <w:t xml:space="preserve"> (3)</w:t>
+      <w:r>
+        <w:rPr>
+          <w:sz w:val="18"/>
+          <w:szCs w:val="18"/>
+        </w:rPr>
+        <w:t>Extraction (3)</w:t>
       </w:r>
     </w:p>
     <w:p>
@@ -2363,21 +2260,12 @@
           <w:szCs w:val="18"/>
         </w:rPr>
       </w:pPr>
-      <w:proofErr w:type="spellStart"/>
-      <w:r>
-        <w:rPr>
-          <w:sz w:val="18"/>
-          <w:szCs w:val="18"/>
-        </w:rPr>
-        <w:t>Extraction</w:t>
-      </w:r>
-      <w:proofErr w:type="spellEnd"/>
-      <w:r>
-        <w:rPr>
-          <w:sz w:val="18"/>
-          <w:szCs w:val="18"/>
-        </w:rPr>
-        <w:t xml:space="preserve"> (4)</w:t>
+      <w:r>
+        <w:rPr>
+          <w:sz w:val="18"/>
+          <w:szCs w:val="18"/>
+        </w:rPr>
+        <w:t>Extraction (4)</w:t>
       </w:r>
     </w:p>
     <w:p>
@@ -2392,7 +2280,6 @@
           <w:szCs w:val="18"/>
         </w:rPr>
       </w:pPr>
-      <w:proofErr w:type="spellStart"/>
       <w:r>
         <w:rPr>
           <w:sz w:val="18"/>
@@ -2400,7 +2287,6 @@
         </w:rPr>
         <w:t>PostProcessing</w:t>
       </w:r>
-      <w:proofErr w:type="spellEnd"/>
     </w:p>
     <w:p>
       <w:pPr>
@@ -2468,39 +2354,7 @@
           <w:sz w:val="18"/>
           <w:szCs w:val="18"/>
         </w:rPr>
-        <w:t xml:space="preserve"> algoritme in de facial </w:t>
-      </w:r>
-      <w:proofErr w:type="spellStart"/>
-      <w:r>
-        <w:rPr>
-          <w:sz w:val="18"/>
-          <w:szCs w:val="18"/>
-        </w:rPr>
-        <w:t>recognition</w:t>
-      </w:r>
-      <w:proofErr w:type="spellEnd"/>
-      <w:r>
-        <w:rPr>
-          <w:sz w:val="18"/>
-          <w:szCs w:val="18"/>
-        </w:rPr>
-        <w:t xml:space="preserve"> software als </w:t>
-      </w:r>
-      <w:proofErr w:type="spellStart"/>
-      <w:r>
-        <w:rPr>
-          <w:sz w:val="18"/>
-          <w:szCs w:val="18"/>
-        </w:rPr>
-        <w:t>grayscale</w:t>
-      </w:r>
-      <w:proofErr w:type="spellEnd"/>
-      <w:r>
-        <w:rPr>
-          <w:sz w:val="18"/>
-          <w:szCs w:val="18"/>
-        </w:rPr>
-        <w:t xml:space="preserve"> conversie wijze.</w:t>
+        <w:t xml:space="preserve"> algoritme in de facial recognition software als grayscale conversie wijze.</w:t>
       </w:r>
     </w:p>
     <w:p>
@@ -2541,17 +2395,8 @@
           <w:sz w:val="18"/>
           <w:szCs w:val="18"/>
         </w:rPr>
-        <w:t xml:space="preserve">te </w:t>
-      </w:r>
-      <w:proofErr w:type="spellStart"/>
-      <w:r>
-        <w:rPr>
-          <w:sz w:val="18"/>
-          <w:szCs w:val="18"/>
-        </w:rPr>
-        <w:t>testset</w:t>
-      </w:r>
-      <w:proofErr w:type="spellEnd"/>
+        <w:t>te testset</w:t>
+      </w:r>
       <w:r>
         <w:rPr>
           <w:sz w:val="18"/>
@@ -2566,44 +2411,19 @@
         </w:rPr>
         <w:t xml:space="preserve">te verwerken tot </w:t>
       </w:r>
-      <w:proofErr w:type="spellStart"/>
-      <w:r>
-        <w:rPr>
-          <w:sz w:val="18"/>
-          <w:szCs w:val="18"/>
-        </w:rPr>
-        <w:t>grayscale</w:t>
-      </w:r>
-      <w:proofErr w:type="spellEnd"/>
-      <w:r>
-        <w:rPr>
-          <w:sz w:val="18"/>
-          <w:szCs w:val="18"/>
-        </w:rPr>
-        <w:t>.</w:t>
-      </w:r>
-      <w:r>
-        <w:rPr>
-          <w:sz w:val="18"/>
-          <w:szCs w:val="18"/>
-        </w:rPr>
-        <w:t xml:space="preserve"> Het algoritme slaat nu op welke software steps er mogelijk waren voor de resulterende </w:t>
-      </w:r>
-      <w:proofErr w:type="spellStart"/>
-      <w:r>
-        <w:rPr>
-          <w:sz w:val="18"/>
-          <w:szCs w:val="18"/>
-        </w:rPr>
-        <w:t>grayscale</w:t>
-      </w:r>
-      <w:proofErr w:type="spellEnd"/>
-      <w:r>
-        <w:rPr>
-          <w:sz w:val="18"/>
-          <w:szCs w:val="18"/>
-        </w:rPr>
-        <w:t>.</w:t>
+      <w:r>
+        <w:rPr>
+          <w:sz w:val="18"/>
+          <w:szCs w:val="18"/>
+        </w:rPr>
+        <w:t>grayscale.</w:t>
+      </w:r>
+      <w:r>
+        <w:rPr>
+          <w:sz w:val="18"/>
+          <w:szCs w:val="18"/>
+        </w:rPr>
+        <w:t xml:space="preserve"> Het algoritme slaat nu op welke software steps er mogelijk waren voor de resulterende grayscale.</w:t>
       </w:r>
     </w:p>
     <w:p>
@@ -2643,23 +2463,7 @@
           <w:sz w:val="18"/>
           <w:szCs w:val="18"/>
         </w:rPr>
-        <w:t xml:space="preserve">Bereken en noteer voor het algoritme hoe </w:t>
-      </w:r>
-      <w:proofErr w:type="gramStart"/>
-      <w:r>
-        <w:rPr>
-          <w:sz w:val="18"/>
-          <w:szCs w:val="18"/>
-        </w:rPr>
-        <w:t>vaak  een</w:t>
-      </w:r>
-      <w:proofErr w:type="gramEnd"/>
-      <w:r>
-        <w:rPr>
-          <w:sz w:val="18"/>
-          <w:szCs w:val="18"/>
-        </w:rPr>
-        <w:t xml:space="preserve"> software step is behaald over de verschillende </w:t>
+        <w:t xml:space="preserve">Bereken en noteer voor het algoritme hoe vaak  een software step is behaald over de verschillende </w:t>
       </w:r>
       <w:r>
         <w:rPr>
@@ -2795,23 +2599,7 @@
           <w:sz w:val="18"/>
           <w:szCs w:val="18"/>
         </w:rPr>
-        <w:t xml:space="preserve"> opgesplitst in 2, waarvan de bovenste staat voor alle portretten oplopend van een </w:t>
-      </w:r>
-      <w:proofErr w:type="gramStart"/>
-      <w:r>
-        <w:rPr>
-          <w:sz w:val="18"/>
-          <w:szCs w:val="18"/>
-        </w:rPr>
-        <w:t>factor(</w:t>
-      </w:r>
-      <w:proofErr w:type="gramEnd"/>
-      <w:r>
-        <w:rPr>
-          <w:sz w:val="18"/>
-          <w:szCs w:val="18"/>
-        </w:rPr>
-        <w:t>0) tot factor (50), en de onderste voor alle portretten van factor(50) tot factor(100)</w:t>
+        <w:t xml:space="preserve"> opgesplitst in 2, waarvan de bovenste staat voor alle portretten oplopend van een factor(0) tot factor (50), en de onderste voor alle portretten van factor(50) tot factor(100)</w:t>
       </w:r>
       <w:r>
         <w:rPr>
@@ -3011,14 +2799,12 @@
       <w:r>
         <w:rPr>
           <w:noProof/>
-          <w:sz w:val="24"/>
-          <w:szCs w:val="24"/>
         </w:rPr>
         <w:drawing>
-          <wp:inline distT="0" distB="0" distL="0" distR="0" wp14:anchorId="1B2D5BAA" wp14:editId="76E07C5C">
-            <wp:extent cx="4740250" cy="3125223"/>
-            <wp:effectExtent l="0" t="0" r="3810" b="0"/>
-            <wp:docPr id="12" name="Picture 12"/>
+          <wp:inline distT="0" distB="0" distL="0" distR="0" wp14:anchorId="651F4E75" wp14:editId="48CF76AF">
+            <wp:extent cx="4752340" cy="3056526"/>
+            <wp:effectExtent l="0" t="0" r="0" b="0"/>
+            <wp:docPr id="7" name="Picture 7"/>
             <wp:cNvGraphicFramePr>
               <a:graphicFrameLocks xmlns:a="http://schemas.openxmlformats.org/drawingml/2006/main" noChangeAspect="1"/>
             </wp:cNvGraphicFramePr>
@@ -3038,7 +2824,7 @@
                   <pic:spPr>
                     <a:xfrm>
                       <a:off x="0" y="0"/>
-                      <a:ext cx="4752609" cy="3133371"/>
+                      <a:ext cx="4774719" cy="3070919"/>
                     </a:xfrm>
                     <a:prstGeom prst="rect">
                       <a:avLst/>
@@ -3191,9 +2977,8 @@
           <w:sz w:val="18"/>
           <w:szCs w:val="18"/>
         </w:rPr>
-        <w:t xml:space="preserve"> algoritme, </w:t>
-      </w:r>
-      <w:proofErr w:type="spellStart"/>
+        <w:t xml:space="preserve"> algoritme, lu</w:t>
+      </w:r>
       <w:r>
         <w:rPr>
           <w:i/>
@@ -3201,7 +2986,14 @@
           <w:sz w:val="18"/>
           <w:szCs w:val="18"/>
         </w:rPr>
-        <w:t>lu</w:t>
+        <w:t>ma</w:t>
+      </w:r>
+      <w:r>
+        <w:rPr>
+          <w:sz w:val="18"/>
+          <w:szCs w:val="18"/>
+        </w:rPr>
+        <w:t xml:space="preserve"> en </w:t>
       </w:r>
       <w:r>
         <w:rPr>
@@ -3210,17 +3002,106 @@
           <w:sz w:val="18"/>
           <w:szCs w:val="18"/>
         </w:rPr>
-        <w:t>ma</w:t>
-      </w:r>
-      <w:proofErr w:type="spellEnd"/>
-      <w:r>
-        <w:rPr>
-          <w:sz w:val="18"/>
-          <w:szCs w:val="18"/>
-        </w:rPr>
-        <w:t xml:space="preserve"> en </w:t>
-      </w:r>
-      <w:proofErr w:type="spellStart"/>
+        <w:t>luminance</w:t>
+      </w:r>
+      <w:r>
+        <w:rPr>
+          <w:sz w:val="18"/>
+          <w:szCs w:val="18"/>
+        </w:rPr>
+        <w:t xml:space="preserve"> erg gelijklopen met hoe effectief zij werken wanneer het gaat op lichtere portretten</w:t>
+      </w:r>
+      <w:r>
+        <w:rPr>
+          <w:sz w:val="18"/>
+          <w:szCs w:val="18"/>
+        </w:rPr>
+        <w:t>. Dit is te vinden op basis van</w:t>
+      </w:r>
+      <w:r>
+        <w:rPr>
+          <w:sz w:val="18"/>
+          <w:szCs w:val="18"/>
+        </w:rPr>
+        <w:t xml:space="preserve"> hoeveel portretten zij het gehele proces hebben laten doorlopen.</w:t>
+      </w:r>
+      <w:r>
+        <w:rPr>
+          <w:sz w:val="18"/>
+          <w:szCs w:val="18"/>
+        </w:rPr>
+        <w:t xml:space="preserve"> </w:t>
+      </w:r>
+      <w:r>
+        <w:rPr>
+          <w:sz w:val="18"/>
+          <w:szCs w:val="18"/>
+        </w:rPr>
+        <w:t>Dit fenomeen zie je</w:t>
+      </w:r>
+      <w:r>
+        <w:rPr>
+          <w:sz w:val="18"/>
+          <w:szCs w:val="18"/>
+        </w:rPr>
+        <w:t xml:space="preserve"> ook </w:t>
+      </w:r>
+      <w:r>
+        <w:rPr>
+          <w:sz w:val="18"/>
+          <w:szCs w:val="18"/>
+        </w:rPr>
+        <w:t xml:space="preserve">terugkomen in </w:t>
+      </w:r>
+      <w:r>
+        <w:rPr>
+          <w:sz w:val="18"/>
+          <w:szCs w:val="18"/>
+        </w:rPr>
+        <w:t>de tweede grafiek</w:t>
+      </w:r>
+      <w:r>
+        <w:rPr>
+          <w:sz w:val="18"/>
+          <w:szCs w:val="18"/>
+        </w:rPr>
+        <w:t>.</w:t>
+      </w:r>
+      <w:r>
+        <w:rPr>
+          <w:sz w:val="18"/>
+          <w:szCs w:val="18"/>
+        </w:rPr>
+        <w:t xml:space="preserve"> </w:t>
+      </w:r>
+      <w:r>
+        <w:rPr>
+          <w:sz w:val="18"/>
+          <w:szCs w:val="18"/>
+        </w:rPr>
+        <w:t xml:space="preserve">Hier is </w:t>
+      </w:r>
+      <w:r>
+        <w:rPr>
+          <w:sz w:val="18"/>
+          <w:szCs w:val="18"/>
+        </w:rPr>
+        <w:t>te zien is dat de verschillen in resultaten nog steeds gelijklopen</w:t>
+      </w:r>
+      <w:r>
+        <w:rPr>
+          <w:sz w:val="18"/>
+          <w:szCs w:val="18"/>
+        </w:rPr>
+        <w:t xml:space="preserve">. </w:t>
+      </w:r>
+      <w:r>
+        <w:rPr>
+          <w:sz w:val="18"/>
+          <w:szCs w:val="18"/>
+        </w:rPr>
+        <w:t xml:space="preserve">Daarbij is aan te merken dat het </w:t>
+      </w:r>
       <w:r>
         <w:rPr>
           <w:i/>
@@ -3228,73 +3109,76 @@
           <w:sz w:val="18"/>
           <w:szCs w:val="18"/>
         </w:rPr>
-        <w:t>luminance</w:t>
-      </w:r>
-      <w:proofErr w:type="spellEnd"/>
-      <w:r>
-        <w:rPr>
-          <w:sz w:val="18"/>
-          <w:szCs w:val="18"/>
-        </w:rPr>
-        <w:t xml:space="preserve"> erg gelijklopen met hoe effectief zij werken wanneer het gaat op lichtere portretten</w:t>
-      </w:r>
-      <w:r>
-        <w:rPr>
-          <w:sz w:val="18"/>
-          <w:szCs w:val="18"/>
-        </w:rPr>
-        <w:t>. Dit is te vinden op basis van</w:t>
-      </w:r>
-      <w:r>
-        <w:rPr>
-          <w:sz w:val="18"/>
-          <w:szCs w:val="18"/>
-        </w:rPr>
-        <w:t xml:space="preserve"> hoeveel portretten zij het gehele proces hebben laten doorlopen.</w:t>
-      </w:r>
-      <w:r>
-        <w:rPr>
-          <w:sz w:val="18"/>
-          <w:szCs w:val="18"/>
-        </w:rPr>
-        <w:t xml:space="preserve"> Dit </w:t>
-      </w:r>
-      <w:r>
-        <w:rPr>
-          <w:sz w:val="18"/>
-          <w:szCs w:val="18"/>
-        </w:rPr>
-        <w:t>transleert</w:t>
-      </w:r>
-      <w:r>
-        <w:rPr>
-          <w:sz w:val="18"/>
-          <w:szCs w:val="18"/>
-        </w:rPr>
-        <w:t xml:space="preserve"> zichzelf ook naar de tweede grafiek</w:t>
-      </w:r>
-      <w:r>
-        <w:rPr>
-          <w:sz w:val="18"/>
-          <w:szCs w:val="18"/>
-        </w:rPr>
-        <w:t>, waarin te zien is dat de verschillen in resultaten nog steeds gelijklopen</w:t>
-      </w:r>
-      <w:r>
-        <w:rPr>
-          <w:sz w:val="18"/>
-          <w:szCs w:val="18"/>
-        </w:rPr>
-        <w:t xml:space="preserve">. </w:t>
-      </w:r>
-      <w:r>
-        <w:rPr>
-          <w:sz w:val="18"/>
-          <w:szCs w:val="18"/>
-        </w:rPr>
-        <w:t xml:space="preserve">Daarbij is aan te merken dat het </w:t>
-      </w:r>
-      <w:proofErr w:type="spellStart"/>
+        <w:t>value</w:t>
+      </w:r>
+      <w:r>
+        <w:rPr>
+          <w:sz w:val="18"/>
+          <w:szCs w:val="18"/>
+        </w:rPr>
+        <w:t xml:space="preserve"> algoritme vaak vastliep bij de extracties, maar er wel een heel aantal doorheen heeft gekregen.</w:t>
+      </w:r>
+      <w:r>
+        <w:rPr>
+          <w:b/>
+          <w:bCs/>
+          <w:sz w:val="18"/>
+          <w:szCs w:val="18"/>
+        </w:rPr>
+        <w:t xml:space="preserve"> </w:t>
+      </w:r>
+    </w:p>
+    <w:p>
+      <w:pPr>
+        <w:pStyle w:val="Heading1"/>
+        <w:rPr>
+          <w:sz w:val="24"/>
+          <w:szCs w:val="24"/>
+        </w:rPr>
+      </w:pPr>
+      <w:r>
+        <w:rPr>
+          <w:sz w:val="24"/>
+          <w:szCs w:val="24"/>
+        </w:rPr>
+        <w:t>Verwerking Saturatie</w:t>
+      </w:r>
+    </w:p>
+    <w:p>
+      <w:pPr>
+        <w:rPr>
+          <w:sz w:val="18"/>
+          <w:szCs w:val="18"/>
+        </w:rPr>
+      </w:pPr>
+      <w:r>
+        <w:rPr>
+          <w:sz w:val="18"/>
+          <w:szCs w:val="18"/>
+        </w:rPr>
+        <w:t>Uit de grafieken is duidelijk te lezen dat</w:t>
+      </w:r>
+      <w:r>
+        <w:rPr>
+          <w:sz w:val="18"/>
+          <w:szCs w:val="18"/>
+        </w:rPr>
+        <w:t xml:space="preserve"> ieder algoritme behalve value hier een stuk minder last had van de verschillen in saturatie. Daarbij </w:t>
+      </w:r>
+      <w:r>
+        <w:rPr>
+          <w:sz w:val="18"/>
+          <w:szCs w:val="18"/>
+        </w:rPr>
+        <w:t>behalen</w:t>
+      </w:r>
+      <w:r>
+        <w:rPr>
+          <w:sz w:val="18"/>
+          <w:szCs w:val="18"/>
+        </w:rPr>
+        <w:t xml:space="preserve"> </w:t>
+      </w:r>
       <w:r>
         <w:rPr>
           <w:i/>
@@ -3302,24 +3186,203 @@
           <w:sz w:val="18"/>
           <w:szCs w:val="18"/>
         </w:rPr>
-        <w:t>value</w:t>
-      </w:r>
-      <w:proofErr w:type="spellEnd"/>
-      <w:r>
-        <w:rPr>
-          <w:sz w:val="18"/>
-          <w:szCs w:val="18"/>
-        </w:rPr>
-        <w:t xml:space="preserve"> algoritme vaak vastliep bij de extracties, maar er wel een heel aantal doorheen heeft gekregen.</w:t>
-      </w:r>
-      <w:r>
-        <w:rPr>
-          <w:b/>
-          <w:bCs/>
+        <w:t xml:space="preserve">Luminance </w:t>
+      </w:r>
+      <w:r>
+        <w:rPr>
+          <w:sz w:val="18"/>
+          <w:szCs w:val="18"/>
+        </w:rPr>
+        <w:t xml:space="preserve">en </w:t>
+      </w:r>
+      <w:r>
+        <w:rPr>
+          <w:i/>
+          <w:iCs/>
+          <w:sz w:val="18"/>
+          <w:szCs w:val="18"/>
+        </w:rPr>
+        <w:t>Luma</w:t>
+      </w:r>
+      <w:r>
+        <w:rPr>
+          <w:sz w:val="18"/>
+          <w:szCs w:val="18"/>
+        </w:rPr>
+        <w:t xml:space="preserve"> op een aantal haperingen na van de verschillende algoritmes de meeste portretten</w:t>
+      </w:r>
+      <w:r>
+        <w:rPr>
+          <w:sz w:val="18"/>
+          <w:szCs w:val="18"/>
+        </w:rPr>
+        <w:t xml:space="preserve"> die </w:t>
+      </w:r>
+      <w:r>
+        <w:rPr>
+          <w:sz w:val="18"/>
+          <w:szCs w:val="18"/>
+        </w:rPr>
+        <w:t xml:space="preserve">door het gehele </w:t>
+      </w:r>
+      <w:r>
+        <w:rPr>
+          <w:sz w:val="18"/>
+          <w:szCs w:val="18"/>
+        </w:rPr>
+        <w:t>proces</w:t>
+      </w:r>
+      <w:r>
+        <w:rPr>
           <w:sz w:val="18"/>
           <w:szCs w:val="18"/>
         </w:rPr>
         <w:t xml:space="preserve"> </w:t>
+      </w:r>
+      <w:r>
+        <w:rPr>
+          <w:sz w:val="18"/>
+          <w:szCs w:val="18"/>
+        </w:rPr>
+        <w:t>zijn gekregen</w:t>
+      </w:r>
+      <w:r>
+        <w:rPr>
+          <w:sz w:val="18"/>
+          <w:szCs w:val="18"/>
+        </w:rPr>
+        <w:t xml:space="preserve">. Verder behaalt </w:t>
+      </w:r>
+      <w:r>
+        <w:rPr>
+          <w:i/>
+          <w:iCs/>
+          <w:sz w:val="18"/>
+          <w:szCs w:val="18"/>
+        </w:rPr>
+        <w:t>default implementatie</w:t>
+      </w:r>
+      <w:r>
+        <w:rPr>
+          <w:sz w:val="18"/>
+          <w:szCs w:val="18"/>
+        </w:rPr>
+        <w:t xml:space="preserve"> resultaten die ver achterwegen blijven hangen</w:t>
+      </w:r>
+      <w:r>
+        <w:rPr>
+          <w:sz w:val="18"/>
+          <w:szCs w:val="18"/>
+        </w:rPr>
+        <w:t xml:space="preserve"> in vergelijking met deze twee</w:t>
+      </w:r>
+      <w:r>
+        <w:rPr>
+          <w:sz w:val="18"/>
+          <w:szCs w:val="18"/>
+        </w:rPr>
+        <w:t>.</w:t>
+      </w:r>
+      <w:r>
+        <w:rPr>
+          <w:sz w:val="18"/>
+          <w:szCs w:val="18"/>
+        </w:rPr>
+        <w:t xml:space="preserve"> Bij de tweede grafiek valt dit anders, aangezien</w:t>
+      </w:r>
+      <w:r>
+        <w:rPr>
+          <w:sz w:val="18"/>
+          <w:szCs w:val="18"/>
+        </w:rPr>
+        <w:t xml:space="preserve"> </w:t>
+      </w:r>
+      <w:r>
+        <w:rPr>
+          <w:i/>
+          <w:iCs/>
+          <w:sz w:val="18"/>
+          <w:szCs w:val="18"/>
+        </w:rPr>
+        <w:t>Luminance</w:t>
+      </w:r>
+      <w:r>
+        <w:rPr>
+          <w:sz w:val="18"/>
+          <w:szCs w:val="18"/>
+        </w:rPr>
+        <w:t xml:space="preserve"> </w:t>
+      </w:r>
+      <w:r>
+        <w:rPr>
+          <w:sz w:val="18"/>
+          <w:szCs w:val="18"/>
+        </w:rPr>
+        <w:t xml:space="preserve">dit keer lagere eindresultaten behaald dan </w:t>
+      </w:r>
+      <w:r>
+        <w:rPr>
+          <w:i/>
+          <w:iCs/>
+          <w:sz w:val="18"/>
+          <w:szCs w:val="18"/>
+        </w:rPr>
+        <w:t>Luma</w:t>
+      </w:r>
+      <w:r>
+        <w:rPr>
+          <w:i/>
+          <w:iCs/>
+          <w:sz w:val="18"/>
+          <w:szCs w:val="18"/>
+        </w:rPr>
+        <w:t xml:space="preserve">. Daarnaast behaalt </w:t>
+      </w:r>
+      <w:r>
+        <w:rPr>
+          <w:i/>
+          <w:iCs/>
+          <w:sz w:val="18"/>
+          <w:szCs w:val="18"/>
+        </w:rPr>
+        <w:t>Intensity</w:t>
+      </w:r>
+      <w:r>
+        <w:rPr>
+          <w:sz w:val="18"/>
+          <w:szCs w:val="18"/>
+        </w:rPr>
+        <w:t xml:space="preserve"> dezelfde resultaten</w:t>
+      </w:r>
+      <w:r>
+        <w:rPr>
+          <w:sz w:val="18"/>
+          <w:szCs w:val="18"/>
+        </w:rPr>
+        <w:t xml:space="preserve"> als </w:t>
+      </w:r>
+      <w:r>
+        <w:rPr>
+          <w:i/>
+          <w:iCs/>
+          <w:sz w:val="18"/>
+          <w:szCs w:val="18"/>
+        </w:rPr>
+        <w:t>Luma</w:t>
+      </w:r>
+      <w:r>
+        <w:rPr>
+          <w:sz w:val="18"/>
+          <w:szCs w:val="18"/>
+        </w:rPr>
+        <w:t>, waarbij het bij de lichtere portretten juist mindere resultaten leverde</w:t>
+      </w:r>
+      <w:r>
+        <w:rPr>
+          <w:sz w:val="18"/>
+          <w:szCs w:val="18"/>
+        </w:rPr>
+        <w:t>.</w:t>
       </w:r>
     </w:p>
     <w:p>
@@ -3335,52 +3398,16 @@
           <w:sz w:val="24"/>
           <w:szCs w:val="24"/>
         </w:rPr>
-        <w:t>Verwerking Saturatie</w:t>
-      </w:r>
-    </w:p>
-    <w:p>
-      <w:pPr>
-        <w:rPr>
-          <w:sz w:val="18"/>
-          <w:szCs w:val="18"/>
-        </w:rPr>
-      </w:pPr>
-      <w:r>
-        <w:rPr>
-          <w:sz w:val="18"/>
-          <w:szCs w:val="18"/>
-        </w:rPr>
-        <w:t>Uit de grafieken is duidelijk te lezen dat</w:t>
-      </w:r>
-      <w:r>
-        <w:rPr>
-          <w:sz w:val="18"/>
-          <w:szCs w:val="18"/>
-        </w:rPr>
-        <w:t xml:space="preserve"> ieder algoritme behalve </w:t>
-      </w:r>
-      <w:proofErr w:type="spellStart"/>
-      <w:r>
-        <w:rPr>
-          <w:sz w:val="18"/>
-          <w:szCs w:val="18"/>
-        </w:rPr>
-        <w:t>value</w:t>
-      </w:r>
-      <w:proofErr w:type="spellEnd"/>
-      <w:r>
-        <w:rPr>
-          <w:sz w:val="18"/>
-          <w:szCs w:val="18"/>
-        </w:rPr>
-        <w:t xml:space="preserve"> hier een stuk minder last had van de verschillen in saturatie. Daarbij </w:t>
-      </w:r>
-      <w:r>
-        <w:rPr>
-          <w:sz w:val="18"/>
-          <w:szCs w:val="18"/>
-        </w:rPr>
-        <w:t>behalen</w:t>
+        <w:t>Verwerking Resolutie</w:t>
+      </w:r>
+    </w:p>
+    <w:p>
+      <w:r>
+        <w:rPr>
+          <w:sz w:val="18"/>
+          <w:szCs w:val="18"/>
+        </w:rPr>
+        <w:t>Bij resolutie is het</w:t>
       </w:r>
       <w:r>
         <w:rPr>
@@ -3389,7 +3416,62 @@
         </w:rPr>
         <w:t xml:space="preserve"> </w:t>
       </w:r>
-      <w:proofErr w:type="spellStart"/>
+      <w:r>
+        <w:rPr>
+          <w:sz w:val="18"/>
+          <w:szCs w:val="18"/>
+        </w:rPr>
+        <w:t>een echte nek aan nek</w:t>
+      </w:r>
+      <w:r>
+        <w:rPr>
+          <w:sz w:val="18"/>
+          <w:szCs w:val="18"/>
+        </w:rPr>
+        <w:t xml:space="preserve"> race</w:t>
+      </w:r>
+      <w:r>
+        <w:rPr>
+          <w:sz w:val="18"/>
+          <w:szCs w:val="18"/>
+        </w:rPr>
+        <w:t xml:space="preserve"> net zoals </w:t>
+      </w:r>
+      <w:r>
+        <w:rPr>
+          <w:sz w:val="18"/>
+          <w:szCs w:val="18"/>
+        </w:rPr>
+        <w:t xml:space="preserve">bij </w:t>
+      </w:r>
+      <w:r>
+        <w:rPr>
+          <w:sz w:val="18"/>
+          <w:szCs w:val="18"/>
+        </w:rPr>
+        <w:t>saturatie en lichtintensitei</w:t>
+      </w:r>
+      <w:r>
+        <w:rPr>
+          <w:sz w:val="18"/>
+          <w:szCs w:val="18"/>
+        </w:rPr>
+        <w:t>t</w:t>
+      </w:r>
+      <w:r>
+        <w:rPr>
+          <w:sz w:val="18"/>
+          <w:szCs w:val="18"/>
+        </w:rPr>
+        <w:t xml:space="preserve">. </w:t>
+      </w:r>
+      <w:r>
+        <w:rPr>
+          <w:sz w:val="18"/>
+          <w:szCs w:val="18"/>
+        </w:rPr>
+        <w:t xml:space="preserve">Zoals je kan zien zijn de resultaten een stuk hoger in het high gedeelte van de grafiek. Dat is natuurlijk omdat de algoritmes beter de kans krijgen om kleurverschil te onderscheiden wanneer er meer data is om te verwerken. Ook is er hier weer een winnaar aan te wijzen. Namelijk </w:t>
+      </w:r>
       <w:r>
         <w:rPr>
           <w:i/>
@@ -3397,9 +3479,15 @@
           <w:sz w:val="18"/>
           <w:szCs w:val="18"/>
         </w:rPr>
-        <w:t>Luminance</w:t>
-      </w:r>
-      <w:proofErr w:type="spellEnd"/>
+        <w:t>Luma</w:t>
+      </w:r>
+      <w:r>
+        <w:rPr>
+          <w:sz w:val="18"/>
+          <w:szCs w:val="18"/>
+        </w:rPr>
+        <w:t xml:space="preserve">. Al moeten we daar wel bij zeggen dat de default implementatie en </w:t>
+      </w:r>
       <w:r>
         <w:rPr>
           <w:i/>
@@ -3407,16 +3495,15 @@
           <w:sz w:val="18"/>
           <w:szCs w:val="18"/>
         </w:rPr>
-        <w:t xml:space="preserve"> </w:t>
-      </w:r>
-      <w:r>
-        <w:rPr>
-          <w:sz w:val="18"/>
-          <w:szCs w:val="18"/>
-        </w:rPr>
-        <w:t xml:space="preserve">en </w:t>
-      </w:r>
-      <w:proofErr w:type="spellStart"/>
+        <w:t>luminance</w:t>
+      </w:r>
+      <w:r>
+        <w:rPr>
+          <w:sz w:val="18"/>
+          <w:szCs w:val="18"/>
+        </w:rPr>
+        <w:t xml:space="preserve"> ook zeker goede opties zijn. Ook is het wel interessant dat </w:t>
+      </w:r>
       <w:r>
         <w:rPr>
           <w:i/>
@@ -3424,103 +3511,55 @@
           <w:sz w:val="18"/>
           <w:szCs w:val="18"/>
         </w:rPr>
-        <w:t>Luma</w:t>
-      </w:r>
-      <w:proofErr w:type="spellEnd"/>
-      <w:r>
-        <w:rPr>
-          <w:sz w:val="18"/>
-          <w:szCs w:val="18"/>
-        </w:rPr>
-        <w:t xml:space="preserve"> op een aantal haperingen na van de verschillende algoritmes de meeste portretten</w:t>
-      </w:r>
-      <w:r>
-        <w:rPr>
-          <w:sz w:val="18"/>
-          <w:szCs w:val="18"/>
-        </w:rPr>
-        <w:t xml:space="preserve"> die </w:t>
-      </w:r>
-      <w:r>
-        <w:rPr>
-          <w:sz w:val="18"/>
-          <w:szCs w:val="18"/>
-        </w:rPr>
-        <w:t xml:space="preserve">door het gehele </w:t>
-      </w:r>
-      <w:r>
-        <w:rPr>
-          <w:sz w:val="18"/>
-          <w:szCs w:val="18"/>
-        </w:rPr>
-        <w:t>proces</w:t>
-      </w:r>
-      <w:r>
-        <w:rPr>
-          <w:sz w:val="18"/>
-          <w:szCs w:val="18"/>
-        </w:rPr>
-        <w:t xml:space="preserve"> </w:t>
-      </w:r>
-      <w:r>
-        <w:rPr>
-          <w:sz w:val="18"/>
-          <w:szCs w:val="18"/>
-        </w:rPr>
-        <w:t>zijn gekregen</w:t>
-      </w:r>
-      <w:r>
-        <w:rPr>
-          <w:sz w:val="18"/>
-          <w:szCs w:val="18"/>
-        </w:rPr>
-        <w:t xml:space="preserve">. Verder behaalt </w:t>
-      </w:r>
-      <w:r>
+        <w:t>Luminance</w:t>
+      </w:r>
+      <w:r>
+        <w:rPr>
+          <w:sz w:val="18"/>
+          <w:szCs w:val="18"/>
+        </w:rPr>
+        <w:t xml:space="preserve"> een betere optie is als het gaat om plaatjes met een lagere resolutie.</w:t>
+      </w:r>
+    </w:p>
+    <w:p>
+      <w:pPr>
+        <w:pStyle w:val="Heading1"/>
+        <w:rPr>
+          <w:sz w:val="24"/>
+          <w:szCs w:val="24"/>
+        </w:rPr>
+      </w:pPr>
+      <w:r>
+        <w:rPr>
+          <w:sz w:val="24"/>
+          <w:szCs w:val="24"/>
+        </w:rPr>
+        <w:t xml:space="preserve">Conclusie </w:t>
+      </w:r>
+      <w:r>
+        <w:rPr>
+          <w:sz w:val="24"/>
+          <w:szCs w:val="24"/>
+        </w:rPr>
+        <w:t>Lichtintensiteit</w:t>
+      </w:r>
+    </w:p>
+    <w:p>
+      <w:pPr>
         <w:rPr>
           <w:i/>
           <w:iCs/>
           <w:sz w:val="18"/>
           <w:szCs w:val="18"/>
         </w:rPr>
-        <w:t>default implementatie</w:t>
-      </w:r>
-      <w:r>
-        <w:rPr>
-          <w:sz w:val="18"/>
-          <w:szCs w:val="18"/>
-        </w:rPr>
-        <w:t xml:space="preserve"> resultaten die ver achterwegen blijven hangen</w:t>
-      </w:r>
-      <w:r>
-        <w:rPr>
-          <w:sz w:val="18"/>
-          <w:szCs w:val="18"/>
-        </w:rPr>
-        <w:t xml:space="preserve"> in vergelijking met deze twee</w:t>
-      </w:r>
-      <w:r>
-        <w:rPr>
-          <w:sz w:val="18"/>
-          <w:szCs w:val="18"/>
-        </w:rPr>
-        <w:t>.</w:t>
-      </w:r>
-      <w:r>
-        <w:rPr>
-          <w:sz w:val="18"/>
-          <w:szCs w:val="18"/>
-        </w:rPr>
-        <w:t xml:space="preserve"> Bij de tweede grafiek valt dit anders, aangezien</w:t>
-      </w:r>
-      <w:r>
-        <w:rPr>
-          <w:sz w:val="18"/>
-          <w:szCs w:val="18"/>
-        </w:rPr>
-        <w:t xml:space="preserve"> </w:t>
-      </w:r>
-      <w:proofErr w:type="spellStart"/>
+      </w:pPr>
+      <w:r>
+        <w:rPr>
+          <w:sz w:val="18"/>
+          <w:szCs w:val="18"/>
+        </w:rPr>
+        <w:t xml:space="preserve">De verschillende algoritmes behalen niet en beter resultaat dan de huidige standaard implementatie wanneer deze vergeleken worden in hoeveel stappen zij voldoen. </w:t>
+      </w:r>
       <w:r>
         <w:rPr>
           <w:i/>
@@ -3528,24 +3567,32 @@
           <w:sz w:val="18"/>
           <w:szCs w:val="18"/>
         </w:rPr>
-        <w:t>Luminance</w:t>
-      </w:r>
-      <w:proofErr w:type="spellEnd"/>
-      <w:r>
-        <w:rPr>
-          <w:sz w:val="18"/>
-          <w:szCs w:val="18"/>
-        </w:rPr>
-        <w:t xml:space="preserve"> </w:t>
-      </w:r>
-      <w:r>
-        <w:rPr>
-          <w:sz w:val="18"/>
-          <w:szCs w:val="18"/>
-        </w:rPr>
-        <w:t xml:space="preserve">dit keer lagere eindresultaten behaald dan </w:t>
-      </w:r>
-      <w:proofErr w:type="spellStart"/>
+        <w:t>Luminance en Luma behalen wel vergelijkbare resultaten.</w:t>
+      </w:r>
+    </w:p>
+    <w:p>
+      <w:pPr>
+        <w:pStyle w:val="Heading1"/>
+        <w:rPr>
+          <w:sz w:val="24"/>
+          <w:szCs w:val="24"/>
+        </w:rPr>
+      </w:pPr>
+      <w:r>
+        <w:rPr>
+          <w:sz w:val="24"/>
+          <w:szCs w:val="24"/>
+        </w:rPr>
+        <w:t>Conclusie Saturatie</w:t>
+      </w:r>
+    </w:p>
+    <w:p>
+      <w:pPr>
+        <w:rPr>
+          <w:sz w:val="18"/>
+          <w:szCs w:val="18"/>
+        </w:rPr>
+      </w:pPr>
       <w:r>
         <w:rPr>
           <w:i/>
@@ -3553,9 +3600,15 @@
           <w:sz w:val="18"/>
           <w:szCs w:val="18"/>
         </w:rPr>
-        <w:t>Luma</w:t>
-      </w:r>
-      <w:proofErr w:type="spellEnd"/>
+        <w:t xml:space="preserve">Luminance </w:t>
+      </w:r>
+      <w:r>
+        <w:rPr>
+          <w:sz w:val="18"/>
+          <w:szCs w:val="18"/>
+        </w:rPr>
+        <w:t xml:space="preserve">en </w:t>
+      </w:r>
       <w:r>
         <w:rPr>
           <w:i/>
@@ -3563,9 +3616,46 @@
           <w:sz w:val="18"/>
           <w:szCs w:val="18"/>
         </w:rPr>
-        <w:t xml:space="preserve">. Daarnaast behaalt </w:t>
-      </w:r>
-      <w:proofErr w:type="spellStart"/>
+        <w:t xml:space="preserve">Luma </w:t>
+      </w:r>
+      <w:r>
+        <w:rPr>
+          <w:sz w:val="18"/>
+          <w:szCs w:val="18"/>
+        </w:rPr>
+        <w:t xml:space="preserve">behalen beide betere resultaten dan de standaard implementatie, maar hebben niet genoeg onderlinge verschillen in resultaat om hen van elkaar te kunnen onderscheiden.  </w:t>
+      </w:r>
+    </w:p>
+    <w:p>
+      <w:pPr>
+        <w:pStyle w:val="Heading1"/>
+        <w:rPr>
+          <w:sz w:val="24"/>
+          <w:szCs w:val="24"/>
+        </w:rPr>
+      </w:pPr>
+      <w:r>
+        <w:rPr>
+          <w:sz w:val="24"/>
+          <w:szCs w:val="24"/>
+        </w:rPr>
+        <w:t>Conclusie Resolutie</w:t>
+      </w:r>
+    </w:p>
+    <w:p>
+      <w:pPr>
+        <w:rPr>
+          <w:sz w:val="18"/>
+          <w:szCs w:val="18"/>
+        </w:rPr>
+      </w:pPr>
+      <w:r>
+        <w:rPr>
+          <w:sz w:val="18"/>
+          <w:szCs w:val="18"/>
+        </w:rPr>
+        <w:t xml:space="preserve">Het </w:t>
+      </w:r>
       <w:r>
         <w:rPr>
           <w:i/>
@@ -3573,24 +3663,22 @@
           <w:sz w:val="18"/>
           <w:szCs w:val="18"/>
         </w:rPr>
-        <w:t>Intensity</w:t>
-      </w:r>
-      <w:proofErr w:type="spellEnd"/>
-      <w:r>
-        <w:rPr>
-          <w:sz w:val="18"/>
-          <w:szCs w:val="18"/>
-        </w:rPr>
-        <w:t xml:space="preserve"> dezelfde resultaten</w:t>
-      </w:r>
-      <w:r>
-        <w:rPr>
-          <w:sz w:val="18"/>
-          <w:szCs w:val="18"/>
-        </w:rPr>
-        <w:t xml:space="preserve"> als </w:t>
-      </w:r>
-      <w:proofErr w:type="spellStart"/>
+        <w:t>Luma</w:t>
+      </w:r>
+      <w:r>
+        <w:rPr>
+          <w:sz w:val="18"/>
+          <w:szCs w:val="18"/>
+        </w:rPr>
+        <w:t xml:space="preserve"> algoritme heeft in de resolutietest de beste hit ratio, waardoor wij die ook zeker aanraden als het gaat om de oude implementatie vervangen. </w:t>
+      </w:r>
+      <w:r>
+        <w:rPr>
+          <w:sz w:val="18"/>
+          <w:szCs w:val="18"/>
+        </w:rPr>
+        <w:t xml:space="preserve">Toch moet hier wel bij vermeld worden dat </w:t>
+      </w:r>
       <w:r>
         <w:rPr>
           <w:i/>
@@ -3598,22 +3686,14 @@
           <w:sz w:val="18"/>
           <w:szCs w:val="18"/>
         </w:rPr>
-        <w:t>Luma</w:t>
-      </w:r>
-      <w:proofErr w:type="spellEnd"/>
-      <w:r>
-        <w:rPr>
-          <w:sz w:val="18"/>
-          <w:szCs w:val="18"/>
-        </w:rPr>
-        <w:t>, waarbij het bij de lichtere portretten juist mindere resultaten leverde</w:t>
-      </w:r>
-      <w:r>
-        <w:rPr>
-          <w:sz w:val="18"/>
-          <w:szCs w:val="18"/>
-        </w:rPr>
-        <w:t>.</w:t>
+        <w:t>luminance</w:t>
+      </w:r>
+      <w:r>
+        <w:rPr>
+          <w:sz w:val="18"/>
+          <w:szCs w:val="18"/>
+        </w:rPr>
+        <w:t xml:space="preserve"> ook een goede optie kan zijn, maar dan vooral in een situatie waar resolutie een probleem kan zijn</w:t>
       </w:r>
     </w:p>
     <w:p>
@@ -3629,31 +3709,17 @@
           <w:sz w:val="24"/>
           <w:szCs w:val="24"/>
         </w:rPr>
-        <w:t>Verwerking Resolutie</w:t>
-      </w:r>
-    </w:p>
-    <w:p>
-      <w:pPr>
-        <w:rPr>
-          <w:sz w:val="18"/>
-          <w:szCs w:val="18"/>
-        </w:rPr>
-      </w:pPr>
-      <w:r>
-        <w:rPr>
-          <w:sz w:val="18"/>
-          <w:szCs w:val="18"/>
-        </w:rPr>
-        <w:t>W</w:t>
-      </w:r>
-      <w:r>
-        <w:rPr>
-          <w:sz w:val="18"/>
-          <w:szCs w:val="18"/>
-        </w:rPr>
-        <w:t xml:space="preserve">aarbij het bij Lichtintensiteit en saturatie verschillen een nek aan nek race was is van de resolutie grafieken overduidelijk af te lezen dat het </w:t>
-      </w:r>
-      <w:proofErr w:type="spellStart"/>
+        <w:t>Evaluatie</w:t>
+      </w:r>
+    </w:p>
+    <w:p>
+      <w:r>
+        <w:rPr>
+          <w:sz w:val="18"/>
+          <w:szCs w:val="18"/>
+        </w:rPr>
+        <w:t xml:space="preserve">Het beste algoritme om de default implementatie te verbeteren is </w:t>
+      </w:r>
       <w:r>
         <w:rPr>
           <w:i/>
@@ -3661,9 +3727,15 @@
           <w:sz w:val="18"/>
           <w:szCs w:val="18"/>
         </w:rPr>
-        <w:t>Luminance</w:t>
-      </w:r>
-      <w:proofErr w:type="spellEnd"/>
+        <w:t>luma</w:t>
+      </w:r>
+      <w:r>
+        <w:rPr>
+          <w:sz w:val="18"/>
+          <w:szCs w:val="18"/>
+        </w:rPr>
+        <w:t xml:space="preserve">. </w:t>
+      </w:r>
       <w:r>
         <w:rPr>
           <w:i/>
@@ -3671,6 +3743,13 @@
           <w:sz w:val="18"/>
           <w:szCs w:val="18"/>
         </w:rPr>
+        <w:t>Luma</w:t>
+      </w:r>
+      <w:r>
+        <w:rPr>
+          <w:sz w:val="18"/>
+          <w:szCs w:val="18"/>
+        </w:rPr>
         <w:t xml:space="preserve"> </w:t>
       </w:r>
       <w:r>
@@ -3678,30 +3757,43 @@
           <w:sz w:val="18"/>
           <w:szCs w:val="18"/>
         </w:rPr>
-        <w:t>algoritme d</w:t>
-      </w:r>
-      <w:r>
-        <w:rPr>
-          <w:sz w:val="18"/>
-          <w:szCs w:val="18"/>
-        </w:rPr>
-        <w:t xml:space="preserve">e </w:t>
-      </w:r>
-      <w:r>
-        <w:rPr>
-          <w:sz w:val="18"/>
-          <w:szCs w:val="18"/>
-        </w:rPr>
-        <w:t xml:space="preserve">beste resultaten voor de software heeft gemaakt. </w:t>
-      </w:r>
-      <w:r>
-        <w:rPr>
-          <w:sz w:val="18"/>
-          <w:szCs w:val="18"/>
-        </w:rPr>
-        <w:t xml:space="preserve">Bij elke onderlinge stap heeft </w:t>
-      </w:r>
-      <w:proofErr w:type="spellStart"/>
+        <w:t xml:space="preserve">behaald in de verschillende factoren een van de hoogste al niet de hoogste Hitratio’s. </w:t>
+      </w:r>
+      <w:r>
+        <w:rPr>
+          <w:sz w:val="18"/>
+          <w:szCs w:val="18"/>
+        </w:rPr>
+        <w:t xml:space="preserve"> </w:t>
+      </w:r>
+      <w:r>
+        <w:rPr>
+          <w:sz w:val="18"/>
+          <w:szCs w:val="18"/>
+        </w:rPr>
+        <w:t xml:space="preserve">Dit </w:t>
+      </w:r>
+      <w:r>
+        <w:rPr>
+          <w:sz w:val="18"/>
+          <w:szCs w:val="18"/>
+        </w:rPr>
+        <w:t>houdt</w:t>
+      </w:r>
+      <w:r>
+        <w:rPr>
+          <w:sz w:val="18"/>
+          <w:szCs w:val="18"/>
+        </w:rPr>
+        <w:t xml:space="preserve"> ook direct in dat de default implementatie bij geen van de tests betere resultaten heeft geleverd.</w:t>
+      </w:r>
+      <w:r>
+        <w:rPr>
+          <w:sz w:val="18"/>
+          <w:szCs w:val="18"/>
+        </w:rPr>
+        <w:t xml:space="preserve"> </w:t>
+      </w:r>
       <w:r>
         <w:rPr>
           <w:i/>
@@ -3711,356 +3803,12 @@
         </w:rPr>
         <w:t>Luminance</w:t>
       </w:r>
-      <w:proofErr w:type="spellEnd"/>
-      <w:r>
-        <w:rPr>
-          <w:sz w:val="18"/>
-          <w:szCs w:val="18"/>
-        </w:rPr>
-        <w:t xml:space="preserve"> de hoogste resultaten. </w:t>
-      </w:r>
-    </w:p>
-    <w:p>
-      <w:pPr>
-        <w:pStyle w:val="Heading1"/>
-        <w:rPr>
-          <w:sz w:val="24"/>
-          <w:szCs w:val="24"/>
-        </w:rPr>
-      </w:pPr>
-      <w:r>
-        <w:rPr>
-          <w:sz w:val="24"/>
-          <w:szCs w:val="24"/>
-        </w:rPr>
-        <w:t xml:space="preserve">Conclusie </w:t>
-      </w:r>
-      <w:r>
-        <w:rPr>
-          <w:sz w:val="24"/>
-          <w:szCs w:val="24"/>
-        </w:rPr>
-        <w:t>Lichtintensiteit</w:t>
-      </w:r>
-    </w:p>
-    <w:p>
-      <w:pPr>
-        <w:rPr>
-          <w:i/>
-          <w:iCs/>
-          <w:sz w:val="18"/>
-          <w:szCs w:val="18"/>
-        </w:rPr>
-      </w:pPr>
-      <w:r>
-        <w:rPr>
-          <w:sz w:val="18"/>
-          <w:szCs w:val="18"/>
-        </w:rPr>
-        <w:t xml:space="preserve">De verschillende algoritmes behalen niet en beter resultaat dan de huidige standaard implementatie wanneer deze vergeleken worden in hoeveel stappen zij voldoen. </w:t>
-      </w:r>
-      <w:proofErr w:type="spellStart"/>
-      <w:r>
-        <w:rPr>
-          <w:i/>
-          <w:iCs/>
-          <w:sz w:val="18"/>
-          <w:szCs w:val="18"/>
-        </w:rPr>
-        <w:t>Luminance</w:t>
-      </w:r>
-      <w:proofErr w:type="spellEnd"/>
-      <w:r>
-        <w:rPr>
-          <w:i/>
-          <w:iCs/>
-          <w:sz w:val="18"/>
-          <w:szCs w:val="18"/>
-        </w:rPr>
-        <w:t xml:space="preserve"> en </w:t>
-      </w:r>
-      <w:proofErr w:type="spellStart"/>
-      <w:r>
-        <w:rPr>
-          <w:i/>
-          <w:iCs/>
-          <w:sz w:val="18"/>
-          <w:szCs w:val="18"/>
-        </w:rPr>
-        <w:t>Luma</w:t>
-      </w:r>
-      <w:proofErr w:type="spellEnd"/>
-      <w:r>
-        <w:rPr>
-          <w:i/>
-          <w:iCs/>
-          <w:sz w:val="18"/>
-          <w:szCs w:val="18"/>
-        </w:rPr>
-        <w:t xml:space="preserve"> behalen wel vergelijkbare resultaten.</w:t>
-      </w:r>
-    </w:p>
-    <w:p>
-      <w:pPr>
-        <w:pStyle w:val="Heading1"/>
-        <w:rPr>
-          <w:sz w:val="24"/>
-          <w:szCs w:val="24"/>
-        </w:rPr>
-      </w:pPr>
-      <w:r>
-        <w:rPr>
-          <w:sz w:val="24"/>
-          <w:szCs w:val="24"/>
-        </w:rPr>
-        <w:t>Conclusie Saturatie</w:t>
-      </w:r>
-    </w:p>
-    <w:p>
-      <w:pPr>
-        <w:rPr>
-          <w:sz w:val="18"/>
-          <w:szCs w:val="18"/>
-        </w:rPr>
-      </w:pPr>
-      <w:proofErr w:type="spellStart"/>
-      <w:r>
-        <w:rPr>
-          <w:i/>
-          <w:iCs/>
-          <w:sz w:val="18"/>
-          <w:szCs w:val="18"/>
-        </w:rPr>
-        <w:t>Luminance</w:t>
-      </w:r>
-      <w:proofErr w:type="spellEnd"/>
-      <w:r>
-        <w:rPr>
-          <w:i/>
-          <w:iCs/>
-          <w:sz w:val="18"/>
-          <w:szCs w:val="18"/>
-        </w:rPr>
-        <w:t xml:space="preserve"> </w:t>
-      </w:r>
-      <w:r>
-        <w:rPr>
-          <w:sz w:val="18"/>
-          <w:szCs w:val="18"/>
-        </w:rPr>
-        <w:t xml:space="preserve">en </w:t>
-      </w:r>
-      <w:proofErr w:type="spellStart"/>
-      <w:r>
-        <w:rPr>
-          <w:i/>
-          <w:iCs/>
-          <w:sz w:val="18"/>
-          <w:szCs w:val="18"/>
-        </w:rPr>
-        <w:t>Luma</w:t>
-      </w:r>
-      <w:proofErr w:type="spellEnd"/>
-      <w:r>
-        <w:rPr>
-          <w:i/>
-          <w:iCs/>
-          <w:sz w:val="18"/>
-          <w:szCs w:val="18"/>
-        </w:rPr>
-        <w:t xml:space="preserve"> </w:t>
-      </w:r>
-      <w:r>
-        <w:rPr>
-          <w:sz w:val="18"/>
-          <w:szCs w:val="18"/>
-        </w:rPr>
-        <w:t xml:space="preserve">behalen beide betere resultaten dan de standaard implementatie, maar hebben niet genoeg onderlinge verschillen in resultaat om hen van elkaar te kunnen onderscheiden.  </w:t>
-      </w:r>
-    </w:p>
-    <w:p>
-      <w:pPr>
-        <w:pStyle w:val="Heading1"/>
-        <w:rPr>
-          <w:sz w:val="24"/>
-          <w:szCs w:val="24"/>
-        </w:rPr>
-      </w:pPr>
-      <w:r>
-        <w:rPr>
-          <w:sz w:val="24"/>
-          <w:szCs w:val="24"/>
-        </w:rPr>
-        <w:t>Conclusie Resolutie</w:t>
-      </w:r>
-    </w:p>
-    <w:p>
-      <w:pPr>
-        <w:rPr>
-          <w:sz w:val="18"/>
-          <w:szCs w:val="18"/>
-        </w:rPr>
-      </w:pPr>
-      <w:proofErr w:type="spellStart"/>
-      <w:r>
-        <w:rPr>
-          <w:i/>
-          <w:iCs/>
-          <w:sz w:val="18"/>
-          <w:szCs w:val="18"/>
-        </w:rPr>
-        <w:t>Luminance</w:t>
-      </w:r>
-      <w:proofErr w:type="spellEnd"/>
-      <w:r>
-        <w:rPr>
-          <w:sz w:val="18"/>
-          <w:szCs w:val="18"/>
-        </w:rPr>
-        <w:t xml:space="preserve"> behaald met een grote voorsprong de beste resultaten, en is daarmee een hele verbetering vanuit de standaard implementatie wanneer deze met resolutie verschillen moeten omgaan.</w:t>
-      </w:r>
-    </w:p>
-    <w:p>
-      <w:pPr>
-        <w:pStyle w:val="Heading1"/>
-        <w:rPr>
-          <w:sz w:val="24"/>
-          <w:szCs w:val="24"/>
-        </w:rPr>
-      </w:pPr>
-      <w:r>
-        <w:rPr>
-          <w:sz w:val="24"/>
-          <w:szCs w:val="24"/>
-        </w:rPr>
-        <w:t>Evaluatie</w:t>
-      </w:r>
-    </w:p>
-    <w:p>
-      <w:pPr>
-        <w:rPr>
-          <w:sz w:val="18"/>
-          <w:szCs w:val="18"/>
-        </w:rPr>
-      </w:pPr>
-      <w:r>
-        <w:rPr>
-          <w:sz w:val="18"/>
-          <w:szCs w:val="18"/>
-        </w:rPr>
-        <w:t xml:space="preserve">Het beste algoritme om de default implementatie te verbeteren is </w:t>
-      </w:r>
-      <w:proofErr w:type="spellStart"/>
-      <w:r>
-        <w:rPr>
-          <w:i/>
-          <w:iCs/>
-          <w:sz w:val="18"/>
-          <w:szCs w:val="18"/>
-        </w:rPr>
-        <w:t>Lum</w:t>
-      </w:r>
-      <w:r>
-        <w:rPr>
-          <w:i/>
-          <w:iCs/>
-          <w:sz w:val="18"/>
-          <w:szCs w:val="18"/>
-        </w:rPr>
-        <w:t>inance</w:t>
-      </w:r>
-      <w:proofErr w:type="spellEnd"/>
-      <w:r>
-        <w:rPr>
-          <w:sz w:val="18"/>
-          <w:szCs w:val="18"/>
-        </w:rPr>
-        <w:t xml:space="preserve">. </w:t>
-      </w:r>
-      <w:proofErr w:type="spellStart"/>
-      <w:r>
-        <w:rPr>
-          <w:i/>
-          <w:iCs/>
-          <w:sz w:val="18"/>
-          <w:szCs w:val="18"/>
-        </w:rPr>
-        <w:t>Lum</w:t>
-      </w:r>
-      <w:r>
-        <w:rPr>
-          <w:i/>
-          <w:iCs/>
-          <w:sz w:val="18"/>
-          <w:szCs w:val="18"/>
-        </w:rPr>
-        <w:t>inance</w:t>
-      </w:r>
-      <w:proofErr w:type="spellEnd"/>
-      <w:r>
-        <w:rPr>
-          <w:sz w:val="18"/>
-          <w:szCs w:val="18"/>
-        </w:rPr>
-        <w:t xml:space="preserve"> </w:t>
-      </w:r>
-      <w:r>
-        <w:rPr>
-          <w:sz w:val="18"/>
-          <w:szCs w:val="18"/>
-        </w:rPr>
-        <w:t xml:space="preserve">behaald in de verschillende factoren een van de hoogste al niet de hoogste </w:t>
-      </w:r>
-      <w:proofErr w:type="spellStart"/>
-      <w:r>
-        <w:rPr>
-          <w:sz w:val="18"/>
-          <w:szCs w:val="18"/>
-        </w:rPr>
-        <w:t>Hitratio’s</w:t>
-      </w:r>
-      <w:proofErr w:type="spellEnd"/>
-      <w:r>
-        <w:rPr>
-          <w:sz w:val="18"/>
-          <w:szCs w:val="18"/>
-        </w:rPr>
-        <w:t xml:space="preserve">. </w:t>
-      </w:r>
-      <w:r>
-        <w:rPr>
-          <w:sz w:val="18"/>
-          <w:szCs w:val="18"/>
-        </w:rPr>
-        <w:t xml:space="preserve"> </w:t>
-      </w:r>
-      <w:r>
-        <w:rPr>
-          <w:sz w:val="18"/>
-          <w:szCs w:val="18"/>
-        </w:rPr>
-        <w:t xml:space="preserve">Dit </w:t>
-      </w:r>
-      <w:r>
-        <w:rPr>
-          <w:sz w:val="18"/>
-          <w:szCs w:val="18"/>
-        </w:rPr>
-        <w:t>houdt</w:t>
-      </w:r>
-      <w:r>
-        <w:rPr>
-          <w:sz w:val="18"/>
-          <w:szCs w:val="18"/>
-        </w:rPr>
-        <w:t xml:space="preserve"> ook direct in dat de default implementatie bij geen van de tests betere resultaten heeft geleverd.</w:t>
-      </w:r>
-      <w:r>
-        <w:rPr>
-          <w:sz w:val="18"/>
-          <w:szCs w:val="18"/>
-        </w:rPr>
-        <w:t xml:space="preserve"> </w:t>
+      <w:r>
+        <w:rPr>
+          <w:sz w:val="18"/>
+          <w:szCs w:val="18"/>
+        </w:rPr>
+        <w:t xml:space="preserve"> is ook zeker een goede optie maar dan vooral in combinatie met minder resolutie</w:t>
       </w:r>
       <w:bookmarkStart w:id="0" w:name="_GoBack"/>
       <w:bookmarkEnd w:id="0"/>
@@ -4077,55 +3825,7 @@
           <w:sz w:val="18"/>
           <w:szCs w:val="18"/>
         </w:rPr>
-        <w:t xml:space="preserve">Aan dit onderzoek zitten nog enige meetonzekerheden gebonden. De eerste is dat het testen van de algoritmes is afgelegd in een facial </w:t>
-      </w:r>
-      <w:proofErr w:type="spellStart"/>
-      <w:r>
-        <w:rPr>
-          <w:sz w:val="18"/>
-          <w:szCs w:val="18"/>
-        </w:rPr>
-        <w:t>recognition</w:t>
-      </w:r>
-      <w:proofErr w:type="spellEnd"/>
-      <w:r>
-        <w:rPr>
-          <w:sz w:val="18"/>
-          <w:szCs w:val="18"/>
-        </w:rPr>
-        <w:t xml:space="preserve"> software met specifieke eisen voor portretten die het kan herkennen of zelfs wilt accepteren. Dit heeft als gevolg gehad dat de tests zijn afgelegd met maar 5 verschillende portretten in plaats van een grotere </w:t>
-      </w:r>
-      <w:proofErr w:type="spellStart"/>
-      <w:r>
-        <w:rPr>
-          <w:sz w:val="18"/>
-          <w:szCs w:val="18"/>
-        </w:rPr>
-        <w:t>testset</w:t>
-      </w:r>
-      <w:proofErr w:type="spellEnd"/>
-      <w:r>
-        <w:rPr>
-          <w:sz w:val="18"/>
-          <w:szCs w:val="18"/>
-        </w:rPr>
-        <w:t xml:space="preserve">. Dit wil niet zeggen dat er uit de huidige resultaten geen conclusie te trekken valt, maar het </w:t>
-      </w:r>
-      <w:proofErr w:type="gramStart"/>
-      <w:r>
-        <w:rPr>
-          <w:sz w:val="18"/>
-          <w:szCs w:val="18"/>
-        </w:rPr>
-        <w:t>betekend</w:t>
-      </w:r>
-      <w:proofErr w:type="gramEnd"/>
-      <w:r>
-        <w:rPr>
-          <w:sz w:val="18"/>
-          <w:szCs w:val="18"/>
-        </w:rPr>
-        <w:t xml:space="preserve"> wel dat de bevonden resultaten kunnen afwijken wanneer grotere testsets worden getest.</w:t>
+        <w:t>Aan dit onderzoek zitten nog enige meetonzekerheden gebonden. De eerste is dat het testen van de algoritmes is afgelegd in een facial recognition software met specifieke eisen voor portretten die het kan herkennen of zelfs wilt accepteren. Dit heeft als gevolg gehad dat de tests zijn afgelegd met maar 5 verschillende portretten in plaats van een grotere testset. Dit wil niet zeggen dat er uit de huidige resultaten geen conclusie te trekken valt, maar het betekend wel dat de bevonden resultaten kunnen afwijken wanneer grotere testsets worden getest.</w:t>
       </w:r>
     </w:p>
     <w:sectPr>
@@ -5543,7 +5243,6 @@
   <w:style w:type="character" w:default="1" w:styleId="DefaultParagraphFont">
     <w:name w:val="Default Paragraph Font"/>
     <w:uiPriority w:val="1"/>
-    <w:semiHidden/>
     <w:unhideWhenUsed/>
   </w:style>
   <w:style w:type="table" w:default="1" w:styleId="TableNormal">

</xml_diff>